<commit_message>
React Query mutations api infiniteQuery click scroll useEffects
</commit_message>
<xml_diff>
--- a/ReactQuery/Mockend Json server.docx
+++ b/ReactQuery/Mockend Json server.docx
@@ -312,7 +312,7 @@
           </mc:Choice>
           <mc:Fallback>
             <w:pict>
-              <v:shapetype w14:anchorId="74FB5E2D" id="_x0000_t75" coordsize="21600,21600" o:spt="75" o:preferrelative="t" path="m@4@5l@4@11@9@11@9@5xe" filled="f" stroked="f">
+              <v:shapetype w14:anchorId="276BEC42" id="_x0000_t75" coordsize="21600,21600" o:spt="75" o:preferrelative="t" path="m@4@5l@4@11@9@11@9@5xe" filled="f" stroked="f">
                 <v:stroke joinstyle="miter"/>
                 <v:formulas>
                   <v:f eqn="if lineDrawn pixelLineWidth 0"/>
@@ -339,6 +339,9 @@
         </mc:AlternateContent>
       </w:r>
       <w:r>
+        <w:rPr>
+          <w:noProof/>
+        </w:rPr>
         <w:drawing>
           <wp:inline distT="0" distB="0" distL="0" distR="0" wp14:anchorId="6A17DCF2" wp14:editId="5152FC71">
             <wp:extent cx="2809498" cy="2749138"/>
@@ -376,6 +379,9 @@
         </w:drawing>
       </w:r>
       <w:r>
+        <w:rPr>
+          <w:noProof/>
+        </w:rPr>
         <w:drawing>
           <wp:inline distT="0" distB="0" distL="0" distR="0" wp14:anchorId="10BC3209" wp14:editId="4B8C7030">
             <wp:extent cx="5943600" cy="1771650"/>
@@ -453,7 +459,7 @@
           </mc:Choice>
           <mc:Fallback>
             <w:pict>
-              <v:shape w14:anchorId="0DB68563" id="Ink 6" o:spid="_x0000_s1026" type="#_x0000_t75" style="position:absolute;margin-left:111.95pt;margin-top:168.7pt;width:99.35pt;height:63.15pt;z-index:251664384;visibility:visible;mso-wrap-style:square;mso-wrap-distance-left:9pt;mso-wrap-distance-top:0;mso-wrap-distance-right:9pt;mso-wrap-distance-bottom:0;mso-position-horizontal:absolute;mso-position-horizontal-relative:text;mso-position-vertical:absolute;mso-position-vertical-relative:text" o:gfxdata="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">
+              <v:shape w14:anchorId="19B26F39" id="Ink 6" o:spid="_x0000_s1026" type="#_x0000_t75" style="position:absolute;margin-left:111.95pt;margin-top:168.7pt;width:99.35pt;height:63.15pt;z-index:251664384;visibility:visible;mso-wrap-style:square;mso-wrap-distance-left:9pt;mso-wrap-distance-top:0;mso-wrap-distance-right:9pt;mso-wrap-distance-bottom:0;mso-position-horizontal:absolute;mso-position-horizontal-relative:text;mso-position-vertical:absolute;mso-position-vertical-relative:text" o:gfxdata="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">
                 <v:imagedata r:id="rId10" o:title=""/>
               </v:shape>
             </w:pict>
@@ -461,6 +467,9 @@
         </mc:AlternateContent>
       </w:r>
       <w:r>
+        <w:rPr>
+          <w:noProof/>
+        </w:rPr>
         <w:drawing>
           <wp:inline distT="0" distB="0" distL="0" distR="0" wp14:anchorId="5D45C093" wp14:editId="5FDBA626">
             <wp:extent cx="2832054" cy="4340431"/>
@@ -517,6 +526,9 @@
     </w:p>
     <w:p>
       <w:r>
+        <w:rPr>
+          <w:noProof/>
+        </w:rPr>
         <w:drawing>
           <wp:inline distT="0" distB="0" distL="0" distR="0" wp14:anchorId="5C065701" wp14:editId="22F964AA">
             <wp:extent cx="4131012" cy="4595751"/>
@@ -768,7 +780,7 @@
           </mc:Choice>
           <mc:Fallback>
             <w:pict>
-              <v:shape w14:anchorId="6F39E605" id="Ink 12" o:spid="_x0000_s1026" type="#_x0000_t75" style="position:absolute;margin-left:203.35pt;margin-top:168.25pt;width:239.85pt;height:2.4pt;z-index:251670528;visibility:visible;mso-wrap-style:square;mso-wrap-distance-left:9pt;mso-wrap-distance-top:0;mso-wrap-distance-right:9pt;mso-wrap-distance-bottom:0;mso-position-horizontal:absolute;mso-position-horizontal-relative:text;mso-position-vertical:absolute;mso-position-vertical-relative:text" o:gfxdata="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">
+              <v:shape w14:anchorId="48EAE0AC" id="Ink 12" o:spid="_x0000_s1026" type="#_x0000_t75" style="position:absolute;margin-left:203.35pt;margin-top:168.25pt;width:239.85pt;height:2.4pt;z-index:251670528;visibility:visible;mso-wrap-style:square;mso-wrap-distance-left:9pt;mso-wrap-distance-top:0;mso-wrap-distance-right:9pt;mso-wrap-distance-bottom:0;mso-position-horizontal:absolute;mso-position-horizontal-relative:text;mso-position-vertical:absolute;mso-position-vertical-relative:text" o:gfxdata="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">
                 <v:imagedata r:id="rId14" o:title=""/>
               </v:shape>
             </w:pict>
@@ -813,7 +825,7 @@
           </mc:Choice>
           <mc:Fallback>
             <w:pict>
-              <v:shape w14:anchorId="79E875E1" id="Ink 11" o:spid="_x0000_s1026" type="#_x0000_t75" style="position:absolute;margin-left:182.6pt;margin-top:104.8pt;width:16.7pt;height:62.5pt;z-index:251669504;visibility:visible;mso-wrap-style:square;mso-wrap-distance-left:9pt;mso-wrap-distance-top:0;mso-wrap-distance-right:9pt;mso-wrap-distance-bottom:0;mso-position-horizontal:absolute;mso-position-horizontal-relative:text;mso-position-vertical:absolute;mso-position-vertical-relative:text" o:gfxdata="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">
+              <v:shape w14:anchorId="705D8E88" id="Ink 11" o:spid="_x0000_s1026" type="#_x0000_t75" style="position:absolute;margin-left:182.6pt;margin-top:104.8pt;width:16.7pt;height:62.5pt;z-index:251669504;visibility:visible;mso-wrap-style:square;mso-wrap-distance-left:9pt;mso-wrap-distance-top:0;mso-wrap-distance-right:9pt;mso-wrap-distance-bottom:0;mso-position-horizontal:absolute;mso-position-horizontal-relative:text;mso-position-vertical:absolute;mso-position-vertical-relative:text" o:gfxdata="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">
                 <v:imagedata r:id="rId16" o:title=""/>
               </v:shape>
             </w:pict>
@@ -858,7 +870,7 @@
           </mc:Choice>
           <mc:Fallback>
             <w:pict>
-              <v:shape w14:anchorId="4A1944D0" id="Ink 7" o:spid="_x0000_s1026" type="#_x0000_t75" style="position:absolute;margin-left:45.75pt;margin-top:132.25pt;width:69.15pt;height:1.6pt;z-index:251665408;visibility:visible;mso-wrap-style:square;mso-wrap-distance-left:9pt;mso-wrap-distance-top:0;mso-wrap-distance-right:9pt;mso-wrap-distance-bottom:0;mso-position-horizontal:absolute;mso-position-horizontal-relative:text;mso-position-vertical:absolute;mso-position-vertical-relative:text" o:gfxdata="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">
+              <v:shape w14:anchorId="4A72552D" id="Ink 7" o:spid="_x0000_s1026" type="#_x0000_t75" style="position:absolute;margin-left:45.75pt;margin-top:132.25pt;width:69.15pt;height:1.6pt;z-index:251665408;visibility:visible;mso-wrap-style:square;mso-wrap-distance-left:9pt;mso-wrap-distance-top:0;mso-wrap-distance-right:9pt;mso-wrap-distance-bottom:0;mso-position-horizontal:absolute;mso-position-horizontal-relative:text;mso-position-vertical:absolute;mso-position-vertical-relative:text" o:gfxdata="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">
                 <v:imagedata r:id="rId18" o:title=""/>
               </v:shape>
             </w:pict>
@@ -866,6 +878,9 @@
         </mc:AlternateContent>
       </w:r>
       <w:r>
+        <w:rPr>
+          <w:noProof/>
+        </w:rPr>
         <w:drawing>
           <wp:inline distT="0" distB="0" distL="0" distR="0" wp14:anchorId="30D1B459" wp14:editId="1208E19C">
             <wp:extent cx="5943600" cy="3472815"/>
@@ -987,7 +1002,7 @@
           </mc:Choice>
           <mc:Fallback>
             <w:pict>
-              <v:shape w14:anchorId="78751DDF" id="Ink 23" o:spid="_x0000_s1026" type="#_x0000_t75" style="position:absolute;margin-left:137.45pt;margin-top:137.1pt;width:173.85pt;height:64.15pt;z-index:251681792;visibility:visible;mso-wrap-style:square;mso-wrap-distance-left:9pt;mso-wrap-distance-top:0;mso-wrap-distance-right:9pt;mso-wrap-distance-bottom:0;mso-position-horizontal:absolute;mso-position-horizontal-relative:text;mso-position-vertical:absolute;mso-position-vertical-relative:text" o:gfxdata="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">
+              <v:shape w14:anchorId="760F9C3F" id="Ink 23" o:spid="_x0000_s1026" type="#_x0000_t75" style="position:absolute;margin-left:137.45pt;margin-top:137.1pt;width:173.85pt;height:64.15pt;z-index:251681792;visibility:visible;mso-wrap-style:square;mso-wrap-distance-left:9pt;mso-wrap-distance-top:0;mso-wrap-distance-right:9pt;mso-wrap-distance-bottom:0;mso-position-horizontal:absolute;mso-position-horizontal-relative:text;mso-position-vertical:absolute;mso-position-vertical-relative:text" o:gfxdata="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">
                 <v:imagedata r:id="rId21" o:title=""/>
               </v:shape>
             </w:pict>
@@ -1032,7 +1047,7 @@
           </mc:Choice>
           <mc:Fallback>
             <w:pict>
-              <v:shape w14:anchorId="2B93EA41" id="Ink 14" o:spid="_x0000_s1026" type="#_x0000_t75" style="position:absolute;margin-left:-.5pt;margin-top:224.55pt;width:149.9pt;height:2.8pt;z-index:251672576;visibility:visible;mso-wrap-style:square;mso-wrap-distance-left:9pt;mso-wrap-distance-top:0;mso-wrap-distance-right:9pt;mso-wrap-distance-bottom:0;mso-position-horizontal:absolute;mso-position-horizontal-relative:text;mso-position-vertical:absolute;mso-position-vertical-relative:text" o:gfxdata="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">
+              <v:shape w14:anchorId="7889C5B6" id="Ink 14" o:spid="_x0000_s1026" type="#_x0000_t75" style="position:absolute;margin-left:-.5pt;margin-top:224.55pt;width:149.9pt;height:2.8pt;z-index:251672576;visibility:visible;mso-wrap-style:square;mso-wrap-distance-left:9pt;mso-wrap-distance-top:0;mso-wrap-distance-right:9pt;mso-wrap-distance-bottom:0;mso-position-horizontal:absolute;mso-position-horizontal-relative:text;mso-position-vertical:absolute;mso-position-vertical-relative:text" o:gfxdata="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">
                 <v:imagedata r:id="rId23" o:title=""/>
               </v:shape>
             </w:pict>
@@ -1077,7 +1092,7 @@
           </mc:Choice>
           <mc:Fallback>
             <w:pict>
-              <v:shape w14:anchorId="7F43B919" id="Ink 13" o:spid="_x0000_s1026" type="#_x0000_t75" style="position:absolute;margin-left:251.95pt;margin-top:14.3pt;width:133.1pt;height:7.1pt;z-index:251671552;visibility:visible;mso-wrap-style:square;mso-wrap-distance-left:9pt;mso-wrap-distance-top:0;mso-wrap-distance-right:9pt;mso-wrap-distance-bottom:0;mso-position-horizontal:absolute;mso-position-horizontal-relative:text;mso-position-vertical:absolute;mso-position-vertical-relative:text" o:gfxdata="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">
+              <v:shape w14:anchorId="77EC43FA" id="Ink 13" o:spid="_x0000_s1026" type="#_x0000_t75" style="position:absolute;margin-left:251.95pt;margin-top:14.3pt;width:133.1pt;height:7.1pt;z-index:251671552;visibility:visible;mso-wrap-style:square;mso-wrap-distance-left:9pt;mso-wrap-distance-top:0;mso-wrap-distance-right:9pt;mso-wrap-distance-bottom:0;mso-position-horizontal:absolute;mso-position-horizontal-relative:text;mso-position-vertical:absolute;mso-position-vertical-relative:text" o:gfxdata="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">
                 <v:imagedata r:id="rId25" o:title=""/>
               </v:shape>
             </w:pict>
@@ -1085,6 +1100,9 @@
         </mc:AlternateContent>
       </w:r>
       <w:r>
+        <w:rPr>
+          <w:noProof/>
+        </w:rPr>
         <w:drawing>
           <wp:inline distT="0" distB="0" distL="0" distR="0" wp14:anchorId="4A98BC29" wp14:editId="3E3D2FD5">
             <wp:extent cx="5943600" cy="3021965"/>
@@ -1162,7 +1180,7 @@
           </mc:Choice>
           <mc:Fallback>
             <w:pict>
-              <v:shape w14:anchorId="1C1D9CB3" id="Ink 66" o:spid="_x0000_s1026" type="#_x0000_t75" style="position:absolute;margin-left:179.9pt;margin-top:116.8pt;width:203.05pt;height:108.65pt;z-index:251725824;visibility:visible;mso-wrap-style:square;mso-wrap-distance-left:9pt;mso-wrap-distance-top:0;mso-wrap-distance-right:9pt;mso-wrap-distance-bottom:0;mso-position-horizontal:absolute;mso-position-horizontal-relative:text;mso-position-vertical:absolute;mso-position-vertical-relative:text" o:gfxdata="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">
+              <v:shape w14:anchorId="51027E33" id="Ink 66" o:spid="_x0000_s1026" type="#_x0000_t75" style="position:absolute;margin-left:179.9pt;margin-top:116.8pt;width:203.05pt;height:108.65pt;z-index:251725824;visibility:visible;mso-wrap-style:square;mso-wrap-distance-left:9pt;mso-wrap-distance-top:0;mso-wrap-distance-right:9pt;mso-wrap-distance-bottom:0;mso-position-horizontal:absolute;mso-position-horizontal-relative:text;mso-position-vertical:absolute;mso-position-vertical-relative:text" o:gfxdata="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">
                 <v:imagedata r:id="rId28" o:title=""/>
               </v:shape>
             </w:pict>
@@ -1207,7 +1225,7 @@
           </mc:Choice>
           <mc:Fallback>
             <w:pict>
-              <v:shape w14:anchorId="1074DEF5" id="Ink 52" o:spid="_x0000_s1026" type="#_x0000_t75" style="position:absolute;margin-left:369.8pt;margin-top:105.6pt;width:1.25pt;height:1.95pt;z-index:251711488;visibility:visible;mso-wrap-style:square;mso-wrap-distance-left:9pt;mso-wrap-distance-top:0;mso-wrap-distance-right:9pt;mso-wrap-distance-bottom:0;mso-position-horizontal:absolute;mso-position-horizontal-relative:text;mso-position-vertical:absolute;mso-position-vertical-relative:text" o:gfxdata="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">
+              <v:shape w14:anchorId="4CFE83D5" id="Ink 52" o:spid="_x0000_s1026" type="#_x0000_t75" style="position:absolute;margin-left:369.8pt;margin-top:105.6pt;width:1.25pt;height:1.95pt;z-index:251711488;visibility:visible;mso-wrap-style:square;mso-wrap-distance-left:9pt;mso-wrap-distance-top:0;mso-wrap-distance-right:9pt;mso-wrap-distance-bottom:0;mso-position-horizontal:absolute;mso-position-horizontal-relative:text;mso-position-vertical:absolute;mso-position-vertical-relative:text" o:gfxdata="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">
                 <v:imagedata r:id="rId30" o:title=""/>
               </v:shape>
             </w:pict>
@@ -1252,7 +1270,7 @@
           </mc:Choice>
           <mc:Fallback>
             <w:pict>
-              <v:shape w14:anchorId="447932E1" id="Ink 40" o:spid="_x0000_s1026" type="#_x0000_t75" style="position:absolute;margin-left:215pt;margin-top:184.1pt;width:10.1pt;height:7.65pt;z-index:251699200;visibility:visible;mso-wrap-style:square;mso-wrap-distance-left:9pt;mso-wrap-distance-top:0;mso-wrap-distance-right:9pt;mso-wrap-distance-bottom:0;mso-position-horizontal:absolute;mso-position-horizontal-relative:text;mso-position-vertical:absolute;mso-position-vertical-relative:text" o:gfxdata="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">
+              <v:shape w14:anchorId="7BA61A9B" id="Ink 40" o:spid="_x0000_s1026" type="#_x0000_t75" style="position:absolute;margin-left:215pt;margin-top:184.1pt;width:10.1pt;height:7.65pt;z-index:251699200;visibility:visible;mso-wrap-style:square;mso-wrap-distance-left:9pt;mso-wrap-distance-top:0;mso-wrap-distance-right:9pt;mso-wrap-distance-bottom:0;mso-position-horizontal:absolute;mso-position-horizontal-relative:text;mso-position-vertical:absolute;mso-position-vertical-relative:text" o:gfxdata="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">
                 <v:imagedata r:id="rId32" o:title=""/>
               </v:shape>
             </w:pict>
@@ -1297,7 +1315,7 @@
           </mc:Choice>
           <mc:Fallback>
             <w:pict>
-              <v:shape w14:anchorId="7EF17FEB" id="Ink 39" o:spid="_x0000_s1026" type="#_x0000_t75" style="position:absolute;margin-left:176.2pt;margin-top:12.7pt;width:155.35pt;height:72.15pt;z-index:251698176;visibility:visible;mso-wrap-style:square;mso-wrap-distance-left:9pt;mso-wrap-distance-top:0;mso-wrap-distance-right:9pt;mso-wrap-distance-bottom:0;mso-position-horizontal:absolute;mso-position-horizontal-relative:text;mso-position-vertical:absolute;mso-position-vertical-relative:text" o:gfxdata="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">
+              <v:shape w14:anchorId="0B6215DD" id="Ink 39" o:spid="_x0000_s1026" type="#_x0000_t75" style="position:absolute;margin-left:176.2pt;margin-top:12.7pt;width:155.35pt;height:72.15pt;z-index:251698176;visibility:visible;mso-wrap-style:square;mso-wrap-distance-left:9pt;mso-wrap-distance-top:0;mso-wrap-distance-right:9pt;mso-wrap-distance-bottom:0;mso-position-horizontal:absolute;mso-position-horizontal-relative:text;mso-position-vertical:absolute;mso-position-vertical-relative:text" o:gfxdata="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">
                 <v:imagedata r:id="rId34" o:title=""/>
               </v:shape>
             </w:pict>
@@ -1342,7 +1360,7 @@
           </mc:Choice>
           <mc:Fallback>
             <w:pict>
-              <v:shape w14:anchorId="6715BF8F" id="Ink 24" o:spid="_x0000_s1026" type="#_x0000_t75" style="position:absolute;margin-left:39.7pt;margin-top:107.95pt;width:146.75pt;height:2pt;z-index:251682816;visibility:visible;mso-wrap-style:square;mso-wrap-distance-left:9pt;mso-wrap-distance-top:0;mso-wrap-distance-right:9pt;mso-wrap-distance-bottom:0;mso-position-horizontal:absolute;mso-position-horizontal-relative:text;mso-position-vertical:absolute;mso-position-vertical-relative:text" o:gfxdata="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">
+              <v:shape w14:anchorId="3699AF58" id="Ink 24" o:spid="_x0000_s1026" type="#_x0000_t75" style="position:absolute;margin-left:39.7pt;margin-top:107.95pt;width:146.75pt;height:2pt;z-index:251682816;visibility:visible;mso-wrap-style:square;mso-wrap-distance-left:9pt;mso-wrap-distance-top:0;mso-wrap-distance-right:9pt;mso-wrap-distance-bottom:0;mso-position-horizontal:absolute;mso-position-horizontal-relative:text;mso-position-vertical:absolute;mso-position-vertical-relative:text" o:gfxdata="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">
                 <v:imagedata r:id="rId36" o:title=""/>
               </v:shape>
             </w:pict>
@@ -1350,6 +1368,9 @@
         </mc:AlternateContent>
       </w:r>
       <w:r>
+        <w:rPr>
+          <w:noProof/>
+        </w:rPr>
         <w:drawing>
           <wp:inline distT="0" distB="0" distL="0" distR="0" wp14:anchorId="2442DE03" wp14:editId="1C11A607">
             <wp:extent cx="4058216" cy="2924583"/>
@@ -1441,7 +1462,7 @@
           </mc:Choice>
           <mc:Fallback>
             <w:pict>
-              <v:shape w14:anchorId="6D30ED62" id="Ink 71" o:spid="_x0000_s1026" type="#_x0000_t75" style="position:absolute;margin-left:304.45pt;margin-top:25.25pt;width:171.8pt;height:63.85pt;z-index:251730944;visibility:visible;mso-wrap-style:square;mso-wrap-distance-left:9pt;mso-wrap-distance-top:0;mso-wrap-distance-right:9pt;mso-wrap-distance-bottom:0;mso-position-horizontal:absolute;mso-position-horizontal-relative:text;mso-position-vertical:absolute;mso-position-vertical-relative:text" o:gfxdata="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">
+              <v:shape w14:anchorId="164470AA" id="Ink 71" o:spid="_x0000_s1026" type="#_x0000_t75" style="position:absolute;margin-left:304.45pt;margin-top:25.25pt;width:171.8pt;height:63.85pt;z-index:251730944;visibility:visible;mso-wrap-style:square;mso-wrap-distance-left:9pt;mso-wrap-distance-top:0;mso-wrap-distance-right:9pt;mso-wrap-distance-bottom:0;mso-position-horizontal:absolute;mso-position-horizontal-relative:text;mso-position-vertical:absolute;mso-position-vertical-relative:text" o:gfxdata="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">
                 <v:imagedata r:id="rId39" o:title=""/>
               </v:shape>
             </w:pict>
@@ -1486,7 +1507,7 @@
           </mc:Choice>
           <mc:Fallback>
             <w:pict>
-              <v:shape w14:anchorId="104873A1" id="Ink 67" o:spid="_x0000_s1026" type="#_x0000_t75" style="position:absolute;margin-left:14.9pt;margin-top:158.65pt;width:81.45pt;height:1.45pt;z-index:251726848;visibility:visible;mso-wrap-style:square;mso-wrap-distance-left:9pt;mso-wrap-distance-top:0;mso-wrap-distance-right:9pt;mso-wrap-distance-bottom:0;mso-position-horizontal:absolute;mso-position-horizontal-relative:text;mso-position-vertical:absolute;mso-position-vertical-relative:text" o:gfxdata="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">
+              <v:shape w14:anchorId="6D5C55DC" id="Ink 67" o:spid="_x0000_s1026" type="#_x0000_t75" style="position:absolute;margin-left:14.9pt;margin-top:158.65pt;width:81.45pt;height:1.45pt;z-index:251726848;visibility:visible;mso-wrap-style:square;mso-wrap-distance-left:9pt;mso-wrap-distance-top:0;mso-wrap-distance-right:9pt;mso-wrap-distance-bottom:0;mso-position-horizontal:absolute;mso-position-horizontal-relative:text;mso-position-vertical:absolute;mso-position-vertical-relative:text" o:gfxdata="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">
                 <v:imagedata r:id="rId41" o:title=""/>
               </v:shape>
             </w:pict>
@@ -1494,6 +1515,9 @@
         </mc:AlternateContent>
       </w:r>
       <w:r>
+        <w:rPr>
+          <w:noProof/>
+        </w:rPr>
         <w:drawing>
           <wp:inline distT="0" distB="0" distL="0" distR="0" wp14:anchorId="497C38CB" wp14:editId="0E474035">
             <wp:extent cx="5943600" cy="2308860"/>
@@ -1678,7 +1702,7 @@
           </mc:Choice>
           <mc:Fallback>
             <w:pict>
-              <v:rect w14:anchorId="33BEF502" id="AutoShape 9" o:spid="_x0000_s1026" alt="Node.js CI" href="https://github.com/typicode/json-server/actions/workflows/node.js.yml" style="width:23.85pt;height:23.85pt;visibility:visible;mso-wrap-style:square;mso-left-percent:-10001;mso-top-percent:-10001;mso-position-horizontal:absolute;mso-position-horizontal-relative:char;mso-position-vertical:absolute;mso-position-vertical-relative:line;mso-left-percent:-10001;mso-top-percent:-10001;v-text-anchor:top" o:gfxdata="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" o:button="t" filled="f" stroked="f">
+              <v:rect w14:anchorId="6605BA65" id="AutoShape 9" o:spid="_x0000_s1026" alt="Node.js CI" href="https://github.com/typicode/json-server/actions/workflows/node.js.yml" style="width:23.85pt;height:23.85pt;visibility:visible;mso-wrap-style:square;mso-left-percent:-10001;mso-top-percent:-10001;mso-position-horizontal:absolute;mso-position-horizontal-relative:char;mso-position-vertical:absolute;mso-position-vertical-relative:line;mso-left-percent:-10001;mso-top-percent:-10001;v-text-anchor:top" o:gfxdata="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" o:button="t" filled="f" stroked="f">
                 <v:fill o:detectmouseclick="t"/>
                 <o:lock v:ext="edit" aspectratio="t"/>
                 <w10:anchorlock/>
@@ -3561,7 +3585,7 @@
                 </mc:Choice>
                 <mc:Fallback>
                   <w:pict>
-                    <v:rect w14:anchorId="54678E5B" id="AutoShape 10" o:spid="_x0000_s1026" href="https://mockend.com/" style="width:23.85pt;height:23.85pt;visibility:visible;mso-wrap-style:square;mso-left-percent:-10001;mso-top-percent:-10001;mso-position-horizontal:absolute;mso-position-horizontal-relative:char;mso-position-vertical:absolute;mso-position-vertical-relative:line;mso-left-percent:-10001;mso-top-percent:-10001;v-text-anchor:top" o:gfxdata="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" o:button="t" filled="f" stroked="f">
+                    <v:rect w14:anchorId="17B239EA" id="AutoShape 10" o:spid="_x0000_s1026" href="https://mockend.com/" style="width:23.85pt;height:23.85pt;visibility:visible;mso-wrap-style:square;mso-left-percent:-10001;mso-top-percent:-10001;mso-position-horizontal:absolute;mso-position-horizontal-relative:char;mso-position-vertical:absolute;mso-position-vertical-relative:line;mso-left-percent:-10001;mso-top-percent:-10001;v-text-anchor:top" o:gfxdata="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" o:button="t" filled="f" stroked="f">
                       <v:fill o:detectmouseclick="t"/>
                       <o:lock v:ext="edit" aspectratio="t"/>
                       <w10:anchorlock/>
@@ -4037,7 +4061,7 @@
                 </mc:Choice>
                 <mc:Fallback>
                   <w:pict>
-                    <v:rect w14:anchorId="627F847D" id="AutoShape 13" o:spid="_x0000_s1026" href="https://www.storyblok.com/" style="width:23.85pt;height:23.85pt;visibility:visible;mso-wrap-style:square;mso-left-percent:-10001;mso-top-percent:-10001;mso-position-horizontal:absolute;mso-position-horizontal-relative:char;mso-position-vertical:absolute;mso-position-vertical-relative:line;mso-left-percent:-10001;mso-top-percent:-10001;v-text-anchor:top" o:gfxdata="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" o:button="t" filled="f" stroked="f">
+                    <v:rect w14:anchorId="705B9C24" id="AutoShape 13" o:spid="_x0000_s1026" href="https://www.storyblok.com/" style="width:23.85pt;height:23.85pt;visibility:visible;mso-wrap-style:square;mso-left-percent:-10001;mso-top-percent:-10001;mso-position-horizontal:absolute;mso-position-horizontal-relative:char;mso-position-vertical:absolute;mso-position-vertical-relative:line;mso-left-percent:-10001;mso-top-percent:-10001;v-text-anchor:top" o:gfxdata="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" o:button="t" filled="f" stroked="f">
                       <v:fill o:detectmouseclick="t"/>
                       <o:lock v:ext="edit" aspectratio="t"/>
                       <w10:anchorlock/>
@@ -5539,19 +5563,7 @@
           <w:tab w:val="left" w:pos="916"/>
           <w:tab w:val="left" w:pos="1832"/>
           <w:tab w:val="left" w:pos="2748"/>
-          <w:tab w:val="left" w:pos="3664"/>
-          <w:tab w:val="left" w:pos="4580"/>
-          <w:tab w:val="left" w:pos="5496"/>
-          <w:tab w:val="left" w:pos="6412"/>
-          <w:tab w:val="left" w:pos="7328"/>
-          <w:tab w:val="left" w:pos="8244"/>
-          <w:tab w:val="left" w:pos="9160"/>
-          <w:tab w:val="left" w:pos="10076"/>
-          <w:tab w:val="left" w:pos="10992"/>
-          <w:tab w:val="left" w:pos="11908"/>
-          <w:tab w:val="left" w:pos="12824"/>
-          <w:tab w:val="left" w:pos="13740"/>
-          <w:tab w:val="left" w:pos="14656"/>
+          <w:tab w:val="left" w:pos="3686"/>
         </w:tabs>
         <w:spacing w:after="0" w:line="240" w:lineRule="auto"/>
         <w:rPr>
@@ -5601,6 +5613,18 @@
           <w14:ligatures w14:val="none"/>
         </w:rPr>
         <w:t>=9000</w:t>
+      </w:r>
+      <w:r>
+        <w:rPr>
+          <w:rFonts w:ascii="Courier New" w:eastAsia="Times New Roman" w:hAnsi="Courier New" w:cs="Courier New"/>
+          <w:color w:val="FF0000"/>
+          <w:kern w:val="0"/>
+          <w:sz w:val="20"/>
+          <w:szCs w:val="20"/>
+          <w:bdr w:val="none" w:sz="0" w:space="0" w:color="auto" w:frame="1"/>
+          <w14:ligatures w14:val="none"/>
+        </w:rPr>
+        <w:tab/>
       </w:r>
     </w:p>
     <w:p>
@@ -7684,6 +7708,2136 @@
         </w:rPr>
       </w:pPr>
     </w:p>
+    <w:p>
+      <w:pPr>
+        <w:pStyle w:val="Heading1"/>
+      </w:pPr>
+      <w:r>
+        <w:lastRenderedPageBreak/>
+        <w:t>SERVERLESS DEPLOYEMENT ON VERSEL</w:t>
+      </w:r>
+    </w:p>
+    <w:p>
+      <w:pPr>
+        <w:pStyle w:val="Heading1"/>
+        <w:rPr>
+          <w:rFonts w:eastAsia="Times New Roman"/>
+        </w:rPr>
+      </w:pPr>
+      <w:r>
+        <w:rPr>
+          <w:rFonts w:eastAsia="Times New Roman"/>
+        </w:rPr>
+        <w:lastRenderedPageBreak/>
+        <w:br/>
+      </w:r>
+      <w:r>
+        <w:rPr>
+          <w:rFonts w:eastAsia="Times New Roman"/>
+          <w:color w:val="CF8E6D"/>
+        </w:rPr>
+        <w:t xml:space="preserve"># </w:t>
+      </w:r>
+      <w:r>
+        <w:rPr>
+          <w:rFonts w:eastAsia="Times New Roman"/>
+        </w:rPr>
+        <w:t xml:space="preserve">Deploying a React App with JSON Server on </w:t>
+      </w:r>
+      <w:proofErr w:type="spellStart"/>
+      <w:r>
+        <w:rPr>
+          <w:rFonts w:eastAsia="Times New Roman"/>
+        </w:rPr>
+        <w:t>Vercel</w:t>
+      </w:r>
+      <w:proofErr w:type="spellEnd"/>
+      <w:r>
+        <w:rPr>
+          <w:rFonts w:eastAsia="Times New Roman"/>
+        </w:rPr>
+        <w:br/>
+      </w:r>
+      <w:r>
+        <w:rPr>
+          <w:rFonts w:eastAsia="Times New Roman"/>
+        </w:rPr>
+        <w:br/>
+        <w:t xml:space="preserve">This guide will walk you through deploying a React app that uses JSON Server on </w:t>
+      </w:r>
+      <w:r>
+        <w:rPr>
+          <w:rFonts w:eastAsia="Times New Roman"/>
+          <w:color w:val="CF8E6D"/>
+        </w:rPr>
+        <w:t>**</w:t>
+      </w:r>
+      <w:proofErr w:type="spellStart"/>
+      <w:r>
+        <w:rPr>
+          <w:rFonts w:eastAsia="Times New Roman"/>
+        </w:rPr>
+        <w:t>Vercel</w:t>
+      </w:r>
+      <w:proofErr w:type="spellEnd"/>
+      <w:r>
+        <w:rPr>
+          <w:rFonts w:eastAsia="Times New Roman"/>
+          <w:color w:val="CF8E6D"/>
+        </w:rPr>
+        <w:t>**</w:t>
+      </w:r>
+      <w:r>
+        <w:rPr>
+          <w:rFonts w:eastAsia="Times New Roman"/>
+        </w:rPr>
+        <w:t xml:space="preserve">. </w:t>
+      </w:r>
+      <w:proofErr w:type="spellStart"/>
+      <w:r>
+        <w:rPr>
+          <w:rFonts w:eastAsia="Times New Roman"/>
+        </w:rPr>
+        <w:t>Vercel</w:t>
+      </w:r>
+      <w:proofErr w:type="spellEnd"/>
+      <w:r>
+        <w:rPr>
+          <w:rFonts w:eastAsia="Times New Roman"/>
+        </w:rPr>
+        <w:t xml:space="preserve"> supports serverless functions, which can be used to simulate the behavior of a backend API using JSON Server.</w:t>
+      </w:r>
+      <w:r>
+        <w:rPr>
+          <w:rFonts w:eastAsia="Times New Roman"/>
+        </w:rPr>
+        <w:br/>
+      </w:r>
+      <w:r>
+        <w:rPr>
+          <w:rFonts w:eastAsia="Times New Roman"/>
+        </w:rPr>
+        <w:br/>
+      </w:r>
+      <w:r>
+        <w:rPr>
+          <w:rFonts w:eastAsia="Times New Roman"/>
+          <w:color w:val="CF8E6D"/>
+        </w:rPr>
+        <w:t xml:space="preserve">## </w:t>
+      </w:r>
+      <w:r>
+        <w:rPr>
+          <w:rFonts w:eastAsia="Times New Roman"/>
+        </w:rPr>
+        <w:t>Prerequisites</w:t>
+      </w:r>
+      <w:r>
+        <w:rPr>
+          <w:rFonts w:eastAsia="Times New Roman"/>
+        </w:rPr>
+        <w:br/>
+      </w:r>
+      <w:r>
+        <w:rPr>
+          <w:rFonts w:eastAsia="Times New Roman"/>
+        </w:rPr>
+        <w:br/>
+      </w:r>
+      <w:r>
+        <w:rPr>
+          <w:rFonts w:eastAsia="Times New Roman"/>
+          <w:color w:val="CF8E6D"/>
+        </w:rPr>
+        <w:t xml:space="preserve">- </w:t>
+      </w:r>
+      <w:r>
+        <w:rPr>
+          <w:rFonts w:eastAsia="Times New Roman"/>
+        </w:rPr>
+        <w:t>Node.js installed on your machine.</w:t>
+      </w:r>
+      <w:r>
+        <w:rPr>
+          <w:rFonts w:eastAsia="Times New Roman"/>
+        </w:rPr>
+        <w:br/>
+      </w:r>
+      <w:r>
+        <w:rPr>
+          <w:rFonts w:eastAsia="Times New Roman"/>
+          <w:color w:val="CF8E6D"/>
+        </w:rPr>
+        <w:t xml:space="preserve">- </w:t>
+      </w:r>
+      <w:proofErr w:type="spellStart"/>
+      <w:r>
+        <w:rPr>
+          <w:rFonts w:eastAsia="Times New Roman"/>
+        </w:rPr>
+        <w:t>Vercel</w:t>
+      </w:r>
+      <w:proofErr w:type="spellEnd"/>
+      <w:r>
+        <w:rPr>
+          <w:rFonts w:eastAsia="Times New Roman"/>
+        </w:rPr>
+        <w:t xml:space="preserve"> account: </w:t>
+      </w:r>
+      <w:r>
+        <w:rPr>
+          <w:rFonts w:eastAsia="Times New Roman"/>
+          <w:color w:val="56A8F5"/>
+        </w:rPr>
+        <w:t xml:space="preserve">[Sign up </w:t>
+      </w:r>
+      <w:proofErr w:type="gramStart"/>
+      <w:r>
+        <w:rPr>
+          <w:rFonts w:eastAsia="Times New Roman"/>
+          <w:color w:val="56A8F5"/>
+        </w:rPr>
+        <w:t>here]</w:t>
+      </w:r>
+      <w:r>
+        <w:rPr>
+          <w:rFonts w:eastAsia="Times New Roman"/>
+        </w:rPr>
+        <w:t>(</w:t>
+      </w:r>
+      <w:proofErr w:type="gramEnd"/>
+      <w:r>
+        <w:rPr>
+          <w:rFonts w:eastAsia="Times New Roman"/>
+          <w:color w:val="56A8F5"/>
+        </w:rPr>
+        <w:t>https://vercel.com/signup</w:t>
+      </w:r>
+      <w:r>
+        <w:rPr>
+          <w:rFonts w:eastAsia="Times New Roman"/>
+        </w:rPr>
+        <w:t>).</w:t>
+      </w:r>
+      <w:r>
+        <w:rPr>
+          <w:rFonts w:eastAsia="Times New Roman"/>
+        </w:rPr>
+        <w:br/>
+      </w:r>
+      <w:r>
+        <w:rPr>
+          <w:rFonts w:eastAsia="Times New Roman"/>
+          <w:color w:val="CF8E6D"/>
+        </w:rPr>
+        <w:t xml:space="preserve">- </w:t>
+      </w:r>
+      <w:r>
+        <w:rPr>
+          <w:rFonts w:eastAsia="Times New Roman"/>
+        </w:rPr>
+        <w:t xml:space="preserve">GitHub account (for </w:t>
+      </w:r>
+      <w:proofErr w:type="spellStart"/>
+      <w:r>
+        <w:rPr>
+          <w:rFonts w:eastAsia="Times New Roman"/>
+        </w:rPr>
+        <w:t>Vercel</w:t>
+      </w:r>
+      <w:proofErr w:type="spellEnd"/>
+      <w:r>
+        <w:rPr>
+          <w:rFonts w:eastAsia="Times New Roman"/>
+        </w:rPr>
+        <w:t xml:space="preserve"> to connect to your project).</w:t>
+      </w:r>
+      <w:r>
+        <w:rPr>
+          <w:rFonts w:eastAsia="Times New Roman"/>
+        </w:rPr>
+        <w:br/>
+      </w:r>
+      <w:r>
+        <w:rPr>
+          <w:rFonts w:eastAsia="Times New Roman"/>
+        </w:rPr>
+        <w:br/>
+      </w:r>
+      <w:r>
+        <w:rPr>
+          <w:rFonts w:eastAsia="Times New Roman"/>
+          <w:color w:val="CF8E6D"/>
+        </w:rPr>
+        <w:t xml:space="preserve">## </w:t>
+      </w:r>
+      <w:r>
+        <w:rPr>
+          <w:rFonts w:eastAsia="Times New Roman"/>
+        </w:rPr>
+        <w:t>Steps</w:t>
+      </w:r>
+      <w:r>
+        <w:rPr>
+          <w:rFonts w:eastAsia="Times New Roman"/>
+        </w:rPr>
+        <w:br/>
+      </w:r>
+      <w:r>
+        <w:rPr>
+          <w:rFonts w:eastAsia="Times New Roman"/>
+        </w:rPr>
+        <w:br/>
+      </w:r>
+      <w:r>
+        <w:rPr>
+          <w:rFonts w:eastAsia="Times New Roman"/>
+          <w:color w:val="CF8E6D"/>
+        </w:rPr>
+        <w:t xml:space="preserve">### </w:t>
+      </w:r>
+      <w:r>
+        <w:rPr>
+          <w:rFonts w:eastAsia="Times New Roman"/>
+        </w:rPr>
+        <w:t xml:space="preserve">1. </w:t>
+      </w:r>
+      <w:r>
+        <w:rPr>
+          <w:rFonts w:eastAsia="Times New Roman"/>
+          <w:color w:val="CF8E6D"/>
+        </w:rPr>
+        <w:t>**</w:t>
+      </w:r>
+      <w:r>
+        <w:rPr>
+          <w:rFonts w:eastAsia="Times New Roman"/>
+        </w:rPr>
+        <w:t>Prepare Your React App (Frontend)</w:t>
+      </w:r>
+      <w:r>
+        <w:rPr>
+          <w:rFonts w:eastAsia="Times New Roman"/>
+          <w:color w:val="CF8E6D"/>
+        </w:rPr>
+        <w:t>**</w:t>
+      </w:r>
+      <w:r>
+        <w:rPr>
+          <w:rFonts w:eastAsia="Times New Roman"/>
+          <w:color w:val="CF8E6D"/>
+        </w:rPr>
+        <w:br/>
+      </w:r>
+      <w:r>
+        <w:rPr>
+          <w:rFonts w:eastAsia="Times New Roman"/>
+          <w:color w:val="CF8E6D"/>
+        </w:rPr>
+        <w:br/>
+      </w:r>
+      <w:r>
+        <w:rPr>
+          <w:rFonts w:eastAsia="Times New Roman"/>
+        </w:rPr>
+        <w:t xml:space="preserve">Ensure that your React app is fully functional locally, and your API calls (e.g., </w:t>
+      </w:r>
+      <w:r>
+        <w:rPr>
+          <w:rFonts w:eastAsia="Times New Roman"/>
+          <w:color w:val="CF8E6D"/>
+        </w:rPr>
+        <w:t>`</w:t>
+      </w:r>
+      <w:proofErr w:type="spellStart"/>
+      <w:r>
+        <w:rPr>
+          <w:rFonts w:eastAsia="Times New Roman"/>
+        </w:rPr>
+        <w:t>fetchFruits</w:t>
+      </w:r>
+      <w:proofErr w:type="spellEnd"/>
+      <w:r>
+        <w:rPr>
+          <w:rFonts w:eastAsia="Times New Roman"/>
+          <w:color w:val="CF8E6D"/>
+        </w:rPr>
+        <w:t>`</w:t>
+      </w:r>
+      <w:r>
+        <w:rPr>
+          <w:rFonts w:eastAsia="Times New Roman"/>
+        </w:rPr>
+        <w:t>) are working as expected.</w:t>
+      </w:r>
+      <w:r>
+        <w:rPr>
+          <w:rFonts w:eastAsia="Times New Roman"/>
+        </w:rPr>
+        <w:br/>
+      </w:r>
+      <w:r>
+        <w:rPr>
+          <w:rFonts w:eastAsia="Times New Roman"/>
+        </w:rPr>
+        <w:br/>
+      </w:r>
+      <w:r>
+        <w:rPr>
+          <w:rFonts w:eastAsia="Times New Roman"/>
+          <w:color w:val="CF8E6D"/>
+        </w:rPr>
+        <w:t xml:space="preserve">### </w:t>
+      </w:r>
+      <w:r>
+        <w:rPr>
+          <w:rFonts w:eastAsia="Times New Roman"/>
+        </w:rPr>
+        <w:t xml:space="preserve">2. </w:t>
+      </w:r>
+      <w:r>
+        <w:rPr>
+          <w:rFonts w:eastAsia="Times New Roman"/>
+          <w:color w:val="CF8E6D"/>
+        </w:rPr>
+        <w:t>**</w:t>
+      </w:r>
+      <w:r>
+        <w:rPr>
+          <w:rFonts w:eastAsia="Times New Roman"/>
+        </w:rPr>
+        <w:t xml:space="preserve">Install </w:t>
+      </w:r>
+      <w:r>
+        <w:rPr>
+          <w:rFonts w:eastAsia="Times New Roman"/>
+          <w:color w:val="CF8E6D"/>
+        </w:rPr>
+        <w:t>`</w:t>
+      </w:r>
+      <w:proofErr w:type="spellStart"/>
+      <w:r>
+        <w:rPr>
+          <w:rFonts w:eastAsia="Times New Roman"/>
+        </w:rPr>
+        <w:t>json</w:t>
+      </w:r>
+      <w:proofErr w:type="spellEnd"/>
+      <w:r>
+        <w:rPr>
+          <w:rFonts w:eastAsia="Times New Roman"/>
+        </w:rPr>
+        <w:t>-server</w:t>
+      </w:r>
+      <w:r>
+        <w:rPr>
+          <w:rFonts w:eastAsia="Times New Roman"/>
+          <w:color w:val="CF8E6D"/>
+        </w:rPr>
+        <w:t xml:space="preserve">` </w:t>
+      </w:r>
+      <w:r>
+        <w:rPr>
+          <w:rFonts w:eastAsia="Times New Roman"/>
+        </w:rPr>
+        <w:t>as a Dependency</w:t>
+      </w:r>
+      <w:r>
+        <w:rPr>
+          <w:rFonts w:eastAsia="Times New Roman"/>
+          <w:color w:val="CF8E6D"/>
+        </w:rPr>
+        <w:t>**</w:t>
+      </w:r>
+      <w:r>
+        <w:rPr>
+          <w:rFonts w:eastAsia="Times New Roman"/>
+          <w:color w:val="CF8E6D"/>
+        </w:rPr>
+        <w:br/>
+      </w:r>
+      <w:r>
+        <w:rPr>
+          <w:rFonts w:eastAsia="Times New Roman"/>
+          <w:color w:val="CF8E6D"/>
+        </w:rPr>
+        <w:br/>
+      </w:r>
+      <w:r>
+        <w:rPr>
+          <w:rFonts w:eastAsia="Times New Roman"/>
+        </w:rPr>
+        <w:t xml:space="preserve">Install </w:t>
+      </w:r>
+      <w:r>
+        <w:rPr>
+          <w:rFonts w:eastAsia="Times New Roman"/>
+          <w:color w:val="CF8E6D"/>
+        </w:rPr>
+        <w:t>`</w:t>
+      </w:r>
+      <w:proofErr w:type="spellStart"/>
+      <w:r>
+        <w:rPr>
+          <w:rFonts w:eastAsia="Times New Roman"/>
+        </w:rPr>
+        <w:t>json</w:t>
+      </w:r>
+      <w:proofErr w:type="spellEnd"/>
+      <w:r>
+        <w:rPr>
+          <w:rFonts w:eastAsia="Times New Roman"/>
+        </w:rPr>
+        <w:t>-server</w:t>
+      </w:r>
+      <w:r>
+        <w:rPr>
+          <w:rFonts w:eastAsia="Times New Roman"/>
+          <w:color w:val="CF8E6D"/>
+        </w:rPr>
+        <w:t xml:space="preserve">` </w:t>
+      </w:r>
+      <w:r>
+        <w:rPr>
+          <w:rFonts w:eastAsia="Times New Roman"/>
+        </w:rPr>
+        <w:t>in your React app to use it in a serverless function.</w:t>
+      </w:r>
+      <w:r>
+        <w:rPr>
+          <w:rFonts w:eastAsia="Times New Roman"/>
+        </w:rPr>
+        <w:br/>
+      </w:r>
+      <w:r>
+        <w:rPr>
+          <w:rFonts w:eastAsia="Times New Roman"/>
+        </w:rPr>
+        <w:br/>
+      </w:r>
+      <w:r>
+        <w:rPr>
+          <w:rFonts w:eastAsia="Times New Roman"/>
+          <w:color w:val="CF8E6D"/>
+        </w:rPr>
+        <w:t>```</w:t>
+      </w:r>
+      <w:r>
+        <w:rPr>
+          <w:rFonts w:eastAsia="Times New Roman"/>
+          <w:i/>
+          <w:iCs/>
+          <w:color w:val="C77DBB"/>
+        </w:rPr>
+        <w:t>bash</w:t>
+      </w:r>
+      <w:r>
+        <w:rPr>
+          <w:rFonts w:eastAsia="Times New Roman"/>
+          <w:i/>
+          <w:iCs/>
+          <w:color w:val="C77DBB"/>
+        </w:rPr>
+        <w:br/>
+      </w:r>
+      <w:proofErr w:type="spellStart"/>
+      <w:r>
+        <w:rPr>
+          <w:rFonts w:eastAsia="Times New Roman"/>
+          <w:color w:val="6AAB73"/>
+        </w:rPr>
+        <w:t>npm</w:t>
+      </w:r>
+      <w:proofErr w:type="spellEnd"/>
+      <w:r>
+        <w:rPr>
+          <w:rFonts w:eastAsia="Times New Roman"/>
+          <w:color w:val="6AAB73"/>
+        </w:rPr>
+        <w:t xml:space="preserve"> install </w:t>
+      </w:r>
+      <w:proofErr w:type="spellStart"/>
+      <w:r>
+        <w:rPr>
+          <w:rFonts w:eastAsia="Times New Roman"/>
+          <w:color w:val="6AAB73"/>
+        </w:rPr>
+        <w:t>json</w:t>
+      </w:r>
+      <w:proofErr w:type="spellEnd"/>
+      <w:r>
+        <w:rPr>
+          <w:rFonts w:eastAsia="Times New Roman"/>
+          <w:color w:val="6AAB73"/>
+        </w:rPr>
+        <w:t>-server</w:t>
+      </w:r>
+      <w:r>
+        <w:rPr>
+          <w:rFonts w:eastAsia="Times New Roman"/>
+          <w:color w:val="6AAB73"/>
+        </w:rPr>
+        <w:br/>
+        <w:t>3. Create API Routes Using Serverless Functions</w:t>
+      </w:r>
+      <w:r>
+        <w:rPr>
+          <w:rFonts w:eastAsia="Times New Roman"/>
+          <w:color w:val="6AAB73"/>
+        </w:rPr>
+        <w:br/>
+        <w:t xml:space="preserve">In </w:t>
+      </w:r>
+      <w:proofErr w:type="spellStart"/>
+      <w:r>
+        <w:rPr>
+          <w:rFonts w:eastAsia="Times New Roman"/>
+          <w:color w:val="6AAB73"/>
+        </w:rPr>
+        <w:t>Vercel</w:t>
+      </w:r>
+      <w:proofErr w:type="spellEnd"/>
+      <w:r>
+        <w:rPr>
+          <w:rFonts w:eastAsia="Times New Roman"/>
+          <w:color w:val="6AAB73"/>
+        </w:rPr>
+        <w:t xml:space="preserve">, create an </w:t>
+      </w:r>
+      <w:proofErr w:type="spellStart"/>
+      <w:r>
+        <w:rPr>
+          <w:rFonts w:eastAsia="Times New Roman"/>
+          <w:color w:val="6AAB73"/>
+        </w:rPr>
+        <w:t>api</w:t>
+      </w:r>
+      <w:proofErr w:type="spellEnd"/>
+      <w:r>
+        <w:rPr>
+          <w:rFonts w:eastAsia="Times New Roman"/>
+          <w:color w:val="6AAB73"/>
+        </w:rPr>
+        <w:t xml:space="preserve"> folder in the root of your project to handle </w:t>
+      </w:r>
+      <w:r>
+        <w:rPr>
+          <w:rFonts w:eastAsia="Times New Roman"/>
+          <w:color w:val="6AAB73"/>
+        </w:rPr>
+        <w:lastRenderedPageBreak/>
+        <w:t>serverless API requests.</w:t>
+      </w:r>
+      <w:r>
+        <w:rPr>
+          <w:rFonts w:eastAsia="Times New Roman"/>
+          <w:color w:val="6AAB73"/>
+        </w:rPr>
+        <w:br/>
+      </w:r>
+      <w:r>
+        <w:rPr>
+          <w:rFonts w:eastAsia="Times New Roman"/>
+          <w:color w:val="6AAB73"/>
+        </w:rPr>
+        <w:br/>
+        <w:t xml:space="preserve">Create a file for the fruits API, for example </w:t>
+      </w:r>
+      <w:proofErr w:type="spellStart"/>
+      <w:r>
+        <w:rPr>
+          <w:rFonts w:eastAsia="Times New Roman"/>
+          <w:color w:val="6AAB73"/>
+        </w:rPr>
+        <w:t>api</w:t>
+      </w:r>
+      <w:proofErr w:type="spellEnd"/>
+      <w:r>
+        <w:rPr>
+          <w:rFonts w:eastAsia="Times New Roman"/>
+          <w:color w:val="6AAB73"/>
+        </w:rPr>
+        <w:t>/fruits.js.</w:t>
+      </w:r>
+      <w:r>
+        <w:rPr>
+          <w:rFonts w:eastAsia="Times New Roman"/>
+          <w:color w:val="6AAB73"/>
+        </w:rPr>
+        <w:br/>
+      </w:r>
+      <w:r>
+        <w:rPr>
+          <w:rFonts w:eastAsia="Times New Roman"/>
+          <w:color w:val="6AAB73"/>
+        </w:rPr>
+        <w:br/>
+        <w:t xml:space="preserve">Add the following code to </w:t>
+      </w:r>
+      <w:proofErr w:type="spellStart"/>
+      <w:r>
+        <w:rPr>
+          <w:rFonts w:eastAsia="Times New Roman"/>
+          <w:color w:val="6AAB73"/>
+        </w:rPr>
+        <w:t>api</w:t>
+      </w:r>
+      <w:proofErr w:type="spellEnd"/>
+      <w:r>
+        <w:rPr>
+          <w:rFonts w:eastAsia="Times New Roman"/>
+          <w:color w:val="6AAB73"/>
+        </w:rPr>
+        <w:t xml:space="preserve">/fruits.js to handle requests using </w:t>
+      </w:r>
+      <w:proofErr w:type="spellStart"/>
+      <w:r>
+        <w:rPr>
+          <w:rFonts w:eastAsia="Times New Roman"/>
+          <w:color w:val="6AAB73"/>
+        </w:rPr>
+        <w:t>json</w:t>
+      </w:r>
+      <w:proofErr w:type="spellEnd"/>
+      <w:r>
+        <w:rPr>
+          <w:rFonts w:eastAsia="Times New Roman"/>
+          <w:color w:val="6AAB73"/>
+        </w:rPr>
+        <w:t>-server:</w:t>
+      </w:r>
+      <w:r>
+        <w:rPr>
+          <w:rFonts w:eastAsia="Times New Roman"/>
+          <w:color w:val="6AAB73"/>
+        </w:rPr>
+        <w:br/>
+      </w:r>
+      <w:r>
+        <w:rPr>
+          <w:rFonts w:eastAsia="Times New Roman"/>
+          <w:color w:val="6AAB73"/>
+        </w:rPr>
+        <w:br/>
+      </w:r>
+      <w:proofErr w:type="spellStart"/>
+      <w:r>
+        <w:rPr>
+          <w:rFonts w:eastAsia="Times New Roman"/>
+          <w:color w:val="6AAB73"/>
+        </w:rPr>
+        <w:t>javascript</w:t>
+      </w:r>
+      <w:proofErr w:type="spellEnd"/>
+      <w:r>
+        <w:rPr>
+          <w:rFonts w:eastAsia="Times New Roman"/>
+          <w:color w:val="6AAB73"/>
+        </w:rPr>
+        <w:br/>
+        <w:t>Copy code</w:t>
+      </w:r>
+      <w:r>
+        <w:rPr>
+          <w:rFonts w:eastAsia="Times New Roman"/>
+          <w:color w:val="6AAB73"/>
+        </w:rPr>
+        <w:br/>
+        <w:t xml:space="preserve">// File: </w:t>
+      </w:r>
+      <w:proofErr w:type="spellStart"/>
+      <w:r>
+        <w:rPr>
+          <w:rFonts w:eastAsia="Times New Roman"/>
+          <w:color w:val="6AAB73"/>
+        </w:rPr>
+        <w:t>api</w:t>
+      </w:r>
+      <w:proofErr w:type="spellEnd"/>
+      <w:r>
+        <w:rPr>
+          <w:rFonts w:eastAsia="Times New Roman"/>
+          <w:color w:val="6AAB73"/>
+        </w:rPr>
+        <w:t>/fruits.js</w:t>
+      </w:r>
+      <w:r>
+        <w:rPr>
+          <w:rFonts w:eastAsia="Times New Roman"/>
+          <w:color w:val="6AAB73"/>
+        </w:rPr>
+        <w:br/>
+        <w:t xml:space="preserve">import </w:t>
+      </w:r>
+      <w:proofErr w:type="spellStart"/>
+      <w:r>
+        <w:rPr>
+          <w:rFonts w:eastAsia="Times New Roman"/>
+          <w:color w:val="6AAB73"/>
+        </w:rPr>
+        <w:t>jsonServer</w:t>
+      </w:r>
+      <w:proofErr w:type="spellEnd"/>
+      <w:r>
+        <w:rPr>
+          <w:rFonts w:eastAsia="Times New Roman"/>
+          <w:color w:val="6AAB73"/>
+        </w:rPr>
+        <w:t xml:space="preserve"> from '</w:t>
+      </w:r>
+      <w:proofErr w:type="spellStart"/>
+      <w:r>
+        <w:rPr>
+          <w:rFonts w:eastAsia="Times New Roman"/>
+          <w:color w:val="6AAB73"/>
+        </w:rPr>
+        <w:t>json</w:t>
+      </w:r>
+      <w:proofErr w:type="spellEnd"/>
+      <w:r>
+        <w:rPr>
+          <w:rFonts w:eastAsia="Times New Roman"/>
+          <w:color w:val="6AAB73"/>
+        </w:rPr>
+        <w:t>-server';</w:t>
+      </w:r>
+      <w:r>
+        <w:rPr>
+          <w:rFonts w:eastAsia="Times New Roman"/>
+          <w:color w:val="6AAB73"/>
+        </w:rPr>
+        <w:br/>
+        <w:t>import fs from 'fs';</w:t>
+      </w:r>
+      <w:r>
+        <w:rPr>
+          <w:rFonts w:eastAsia="Times New Roman"/>
+          <w:color w:val="6AAB73"/>
+        </w:rPr>
+        <w:br/>
+        <w:t>import path from 'path';</w:t>
+      </w:r>
+      <w:r>
+        <w:rPr>
+          <w:rFonts w:eastAsia="Times New Roman"/>
+          <w:color w:val="6AAB73"/>
+        </w:rPr>
+        <w:br/>
+      </w:r>
+      <w:r>
+        <w:rPr>
+          <w:rFonts w:eastAsia="Times New Roman"/>
+          <w:color w:val="6AAB73"/>
+        </w:rPr>
+        <w:br/>
+        <w:t xml:space="preserve">const </w:t>
+      </w:r>
+      <w:proofErr w:type="spellStart"/>
+      <w:r>
+        <w:rPr>
+          <w:rFonts w:eastAsia="Times New Roman"/>
+          <w:color w:val="6AAB73"/>
+        </w:rPr>
+        <w:t>dbPath</w:t>
+      </w:r>
+      <w:proofErr w:type="spellEnd"/>
+      <w:r>
+        <w:rPr>
+          <w:rFonts w:eastAsia="Times New Roman"/>
+          <w:color w:val="6AAB73"/>
+        </w:rPr>
+        <w:t xml:space="preserve"> = </w:t>
+      </w:r>
+      <w:proofErr w:type="spellStart"/>
+      <w:r>
+        <w:rPr>
+          <w:rFonts w:eastAsia="Times New Roman"/>
+          <w:color w:val="6AAB73"/>
+        </w:rPr>
+        <w:t>path.resolve</w:t>
+      </w:r>
+      <w:proofErr w:type="spellEnd"/>
+      <w:r>
+        <w:rPr>
+          <w:rFonts w:eastAsia="Times New Roman"/>
+          <w:color w:val="6AAB73"/>
+        </w:rPr>
+        <w:t>('./</w:t>
+      </w:r>
+      <w:proofErr w:type="spellStart"/>
+      <w:r>
+        <w:rPr>
+          <w:rFonts w:eastAsia="Times New Roman"/>
+          <w:color w:val="6AAB73"/>
+        </w:rPr>
+        <w:t>db.json</w:t>
+      </w:r>
+      <w:proofErr w:type="spellEnd"/>
+      <w:r>
+        <w:rPr>
+          <w:rFonts w:eastAsia="Times New Roman"/>
+          <w:color w:val="6AAB73"/>
+        </w:rPr>
+        <w:t>');</w:t>
+      </w:r>
+      <w:r>
+        <w:rPr>
+          <w:rFonts w:eastAsia="Times New Roman"/>
+          <w:color w:val="6AAB73"/>
+        </w:rPr>
+        <w:br/>
+      </w:r>
+      <w:r>
+        <w:rPr>
+          <w:rFonts w:eastAsia="Times New Roman"/>
+          <w:color w:val="6AAB73"/>
+        </w:rPr>
+        <w:br/>
+        <w:t>export default function handler(req, res) {</w:t>
+      </w:r>
+      <w:r>
+        <w:rPr>
+          <w:rFonts w:eastAsia="Times New Roman"/>
+          <w:color w:val="6AAB73"/>
+        </w:rPr>
+        <w:br/>
+        <w:t xml:space="preserve">  const server = </w:t>
+      </w:r>
+      <w:proofErr w:type="spellStart"/>
+      <w:r>
+        <w:rPr>
+          <w:rFonts w:eastAsia="Times New Roman"/>
+          <w:color w:val="6AAB73"/>
+        </w:rPr>
+        <w:t>jsonServer.create</w:t>
+      </w:r>
+      <w:proofErr w:type="spellEnd"/>
+      <w:r>
+        <w:rPr>
+          <w:rFonts w:eastAsia="Times New Roman"/>
+          <w:color w:val="6AAB73"/>
+        </w:rPr>
+        <w:t>();</w:t>
+      </w:r>
+      <w:r>
+        <w:rPr>
+          <w:rFonts w:eastAsia="Times New Roman"/>
+          <w:color w:val="6AAB73"/>
+        </w:rPr>
+        <w:br/>
+        <w:t xml:space="preserve">  const router = </w:t>
+      </w:r>
+      <w:proofErr w:type="spellStart"/>
+      <w:r>
+        <w:rPr>
+          <w:rFonts w:eastAsia="Times New Roman"/>
+          <w:color w:val="6AAB73"/>
+        </w:rPr>
+        <w:t>jsonServer.router</w:t>
+      </w:r>
+      <w:proofErr w:type="spellEnd"/>
+      <w:r>
+        <w:rPr>
+          <w:rFonts w:eastAsia="Times New Roman"/>
+          <w:color w:val="6AAB73"/>
+        </w:rPr>
+        <w:t>(</w:t>
+      </w:r>
+      <w:proofErr w:type="spellStart"/>
+      <w:r>
+        <w:rPr>
+          <w:rFonts w:eastAsia="Times New Roman"/>
+          <w:color w:val="6AAB73"/>
+        </w:rPr>
+        <w:t>dbPath</w:t>
+      </w:r>
+      <w:proofErr w:type="spellEnd"/>
+      <w:r>
+        <w:rPr>
+          <w:rFonts w:eastAsia="Times New Roman"/>
+          <w:color w:val="6AAB73"/>
+        </w:rPr>
+        <w:t>);</w:t>
+      </w:r>
+      <w:r>
+        <w:rPr>
+          <w:rFonts w:eastAsia="Times New Roman"/>
+          <w:color w:val="6AAB73"/>
+        </w:rPr>
+        <w:br/>
+        <w:t xml:space="preserve">  const </w:t>
+      </w:r>
+      <w:proofErr w:type="spellStart"/>
+      <w:r>
+        <w:rPr>
+          <w:rFonts w:eastAsia="Times New Roman"/>
+          <w:color w:val="6AAB73"/>
+        </w:rPr>
+        <w:t>middlewares</w:t>
+      </w:r>
+      <w:proofErr w:type="spellEnd"/>
+      <w:r>
+        <w:rPr>
+          <w:rFonts w:eastAsia="Times New Roman"/>
+          <w:color w:val="6AAB73"/>
+        </w:rPr>
+        <w:t xml:space="preserve"> = </w:t>
+      </w:r>
+      <w:proofErr w:type="spellStart"/>
+      <w:r>
+        <w:rPr>
+          <w:rFonts w:eastAsia="Times New Roman"/>
+          <w:color w:val="6AAB73"/>
+        </w:rPr>
+        <w:t>jsonServer.defaults</w:t>
+      </w:r>
+      <w:proofErr w:type="spellEnd"/>
+      <w:r>
+        <w:rPr>
+          <w:rFonts w:eastAsia="Times New Roman"/>
+          <w:color w:val="6AAB73"/>
+        </w:rPr>
+        <w:t>();</w:t>
+      </w:r>
+      <w:r>
+        <w:rPr>
+          <w:rFonts w:eastAsia="Times New Roman"/>
+          <w:color w:val="6AAB73"/>
+        </w:rPr>
+        <w:br/>
+      </w:r>
+      <w:r>
+        <w:rPr>
+          <w:rFonts w:eastAsia="Times New Roman"/>
+          <w:color w:val="6AAB73"/>
+        </w:rPr>
+        <w:br/>
+        <w:t xml:space="preserve">  </w:t>
+      </w:r>
+      <w:proofErr w:type="spellStart"/>
+      <w:r>
+        <w:rPr>
+          <w:rFonts w:eastAsia="Times New Roman"/>
+          <w:color w:val="6AAB73"/>
+        </w:rPr>
+        <w:t>server.use</w:t>
+      </w:r>
+      <w:proofErr w:type="spellEnd"/>
+      <w:r>
+        <w:rPr>
+          <w:rFonts w:eastAsia="Times New Roman"/>
+          <w:color w:val="6AAB73"/>
+        </w:rPr>
+        <w:t>(</w:t>
+      </w:r>
+      <w:proofErr w:type="spellStart"/>
+      <w:r>
+        <w:rPr>
+          <w:rFonts w:eastAsia="Times New Roman"/>
+          <w:color w:val="6AAB73"/>
+        </w:rPr>
+        <w:t>middlewares</w:t>
+      </w:r>
+      <w:proofErr w:type="spellEnd"/>
+      <w:r>
+        <w:rPr>
+          <w:rFonts w:eastAsia="Times New Roman"/>
+          <w:color w:val="6AAB73"/>
+        </w:rPr>
+        <w:t>);</w:t>
+      </w:r>
+      <w:r>
+        <w:rPr>
+          <w:rFonts w:eastAsia="Times New Roman"/>
+          <w:color w:val="6AAB73"/>
+        </w:rPr>
+        <w:br/>
+        <w:t xml:space="preserve">  </w:t>
+      </w:r>
+      <w:proofErr w:type="spellStart"/>
+      <w:r>
+        <w:rPr>
+          <w:rFonts w:eastAsia="Times New Roman"/>
+          <w:color w:val="6AAB73"/>
+        </w:rPr>
+        <w:t>server.use</w:t>
+      </w:r>
+      <w:proofErr w:type="spellEnd"/>
+      <w:r>
+        <w:rPr>
+          <w:rFonts w:eastAsia="Times New Roman"/>
+          <w:color w:val="6AAB73"/>
+        </w:rPr>
+        <w:t>(router);</w:t>
+      </w:r>
+      <w:r>
+        <w:rPr>
+          <w:rFonts w:eastAsia="Times New Roman"/>
+          <w:color w:val="6AAB73"/>
+        </w:rPr>
+        <w:br/>
+      </w:r>
+      <w:r>
+        <w:rPr>
+          <w:rFonts w:eastAsia="Times New Roman"/>
+          <w:color w:val="6AAB73"/>
+        </w:rPr>
+        <w:br/>
+        <w:t xml:space="preserve">  if (</w:t>
+      </w:r>
+      <w:proofErr w:type="spellStart"/>
+      <w:r>
+        <w:rPr>
+          <w:rFonts w:eastAsia="Times New Roman"/>
+          <w:color w:val="6AAB73"/>
+        </w:rPr>
+        <w:t>req.method</w:t>
+      </w:r>
+      <w:proofErr w:type="spellEnd"/>
+      <w:r>
+        <w:rPr>
+          <w:rFonts w:eastAsia="Times New Roman"/>
+          <w:color w:val="6AAB73"/>
+        </w:rPr>
+        <w:t xml:space="preserve"> === 'GET') {</w:t>
+      </w:r>
+      <w:r>
+        <w:rPr>
+          <w:rFonts w:eastAsia="Times New Roman"/>
+          <w:color w:val="6AAB73"/>
+        </w:rPr>
+        <w:br/>
+        <w:t xml:space="preserve">    // Use </w:t>
+      </w:r>
+      <w:proofErr w:type="spellStart"/>
+      <w:r>
+        <w:rPr>
+          <w:rFonts w:eastAsia="Times New Roman"/>
+          <w:color w:val="6AAB73"/>
+        </w:rPr>
+        <w:t>json</w:t>
+      </w:r>
+      <w:proofErr w:type="spellEnd"/>
+      <w:r>
+        <w:rPr>
+          <w:rFonts w:eastAsia="Times New Roman"/>
+          <w:color w:val="6AAB73"/>
+        </w:rPr>
+        <w:t>-server's router for GET requests</w:t>
+      </w:r>
+      <w:r>
+        <w:rPr>
+          <w:rFonts w:eastAsia="Times New Roman"/>
+          <w:color w:val="6AAB73"/>
+        </w:rPr>
+        <w:br/>
+        <w:t xml:space="preserve">    </w:t>
+      </w:r>
+      <w:proofErr w:type="spellStart"/>
+      <w:r>
+        <w:rPr>
+          <w:rFonts w:eastAsia="Times New Roman"/>
+          <w:color w:val="6AAB73"/>
+        </w:rPr>
+        <w:t>server.use</w:t>
+      </w:r>
+      <w:proofErr w:type="spellEnd"/>
+      <w:r>
+        <w:rPr>
+          <w:rFonts w:eastAsia="Times New Roman"/>
+          <w:color w:val="6AAB73"/>
+        </w:rPr>
+        <w:t>(router);</w:t>
+      </w:r>
+      <w:r>
+        <w:rPr>
+          <w:rFonts w:eastAsia="Times New Roman"/>
+          <w:color w:val="6AAB73"/>
+        </w:rPr>
+        <w:br/>
+        <w:t xml:space="preserve">  }</w:t>
+      </w:r>
+      <w:r>
+        <w:rPr>
+          <w:rFonts w:eastAsia="Times New Roman"/>
+          <w:color w:val="6AAB73"/>
+        </w:rPr>
+        <w:br/>
+      </w:r>
+      <w:r>
+        <w:rPr>
+          <w:rFonts w:eastAsia="Times New Roman"/>
+          <w:color w:val="6AAB73"/>
+        </w:rPr>
+        <w:br/>
+        <w:t xml:space="preserve">  server(req, res); // Route the request to </w:t>
+      </w:r>
+      <w:proofErr w:type="spellStart"/>
+      <w:r>
+        <w:rPr>
+          <w:rFonts w:eastAsia="Times New Roman"/>
+          <w:color w:val="6AAB73"/>
+        </w:rPr>
+        <w:t>json</w:t>
+      </w:r>
+      <w:proofErr w:type="spellEnd"/>
+      <w:r>
+        <w:rPr>
+          <w:rFonts w:eastAsia="Times New Roman"/>
+          <w:color w:val="6AAB73"/>
+        </w:rPr>
+        <w:t>-server</w:t>
+      </w:r>
+      <w:r>
+        <w:rPr>
+          <w:rFonts w:eastAsia="Times New Roman"/>
+          <w:color w:val="6AAB73"/>
+        </w:rPr>
+        <w:br/>
+      </w:r>
+      <w:r>
+        <w:rPr>
+          <w:rFonts w:eastAsia="Times New Roman"/>
+          <w:color w:val="6AAB73"/>
+        </w:rPr>
+        <w:lastRenderedPageBreak/>
+        <w:t>}</w:t>
+      </w:r>
+      <w:r>
+        <w:rPr>
+          <w:rFonts w:eastAsia="Times New Roman"/>
+          <w:color w:val="6AAB73"/>
+        </w:rPr>
+        <w:br/>
+        <w:t xml:space="preserve">4. Add Your </w:t>
+      </w:r>
+      <w:proofErr w:type="spellStart"/>
+      <w:proofErr w:type="gramStart"/>
+      <w:r>
+        <w:rPr>
+          <w:rFonts w:eastAsia="Times New Roman"/>
+          <w:color w:val="6AAB73"/>
+        </w:rPr>
+        <w:t>db.json</w:t>
+      </w:r>
+      <w:proofErr w:type="spellEnd"/>
+      <w:proofErr w:type="gramEnd"/>
+      <w:r>
+        <w:rPr>
+          <w:rFonts w:eastAsia="Times New Roman"/>
+          <w:color w:val="6AAB73"/>
+        </w:rPr>
+        <w:t xml:space="preserve"> File</w:t>
+      </w:r>
+      <w:r>
+        <w:rPr>
+          <w:rFonts w:eastAsia="Times New Roman"/>
+          <w:color w:val="6AAB73"/>
+        </w:rPr>
+        <w:br/>
+        <w:t xml:space="preserve">Create a </w:t>
+      </w:r>
+      <w:proofErr w:type="spellStart"/>
+      <w:r>
+        <w:rPr>
+          <w:rFonts w:eastAsia="Times New Roman"/>
+          <w:color w:val="6AAB73"/>
+        </w:rPr>
+        <w:t>db.json</w:t>
+      </w:r>
+      <w:proofErr w:type="spellEnd"/>
+      <w:r>
+        <w:rPr>
+          <w:rFonts w:eastAsia="Times New Roman"/>
+          <w:color w:val="6AAB73"/>
+        </w:rPr>
+        <w:t xml:space="preserve"> file in the root of your project to store your data. Here is an example of how the </w:t>
+      </w:r>
+      <w:proofErr w:type="spellStart"/>
+      <w:proofErr w:type="gramStart"/>
+      <w:r>
+        <w:rPr>
+          <w:rFonts w:eastAsia="Times New Roman"/>
+          <w:color w:val="6AAB73"/>
+        </w:rPr>
+        <w:t>db.json</w:t>
+      </w:r>
+      <w:proofErr w:type="spellEnd"/>
+      <w:proofErr w:type="gramEnd"/>
+      <w:r>
+        <w:rPr>
+          <w:rFonts w:eastAsia="Times New Roman"/>
+          <w:color w:val="6AAB73"/>
+        </w:rPr>
+        <w:t xml:space="preserve"> might look:</w:t>
+      </w:r>
+      <w:r>
+        <w:rPr>
+          <w:rFonts w:eastAsia="Times New Roman"/>
+          <w:color w:val="6AAB73"/>
+        </w:rPr>
+        <w:br/>
+      </w:r>
+      <w:r>
+        <w:rPr>
+          <w:rFonts w:eastAsia="Times New Roman"/>
+          <w:color w:val="6AAB73"/>
+        </w:rPr>
+        <w:br/>
+      </w:r>
+      <w:proofErr w:type="spellStart"/>
+      <w:r>
+        <w:rPr>
+          <w:rFonts w:eastAsia="Times New Roman"/>
+          <w:color w:val="6AAB73"/>
+        </w:rPr>
+        <w:t>json</w:t>
+      </w:r>
+      <w:proofErr w:type="spellEnd"/>
+      <w:r>
+        <w:rPr>
+          <w:rFonts w:eastAsia="Times New Roman"/>
+          <w:color w:val="6AAB73"/>
+        </w:rPr>
+        <w:br/>
+        <w:t>Copy code</w:t>
+      </w:r>
+      <w:r>
+        <w:rPr>
+          <w:rFonts w:eastAsia="Times New Roman"/>
+          <w:color w:val="6AAB73"/>
+        </w:rPr>
+        <w:br/>
+        <w:t>{</w:t>
+      </w:r>
+      <w:r>
+        <w:rPr>
+          <w:rFonts w:eastAsia="Times New Roman"/>
+          <w:color w:val="6AAB73"/>
+        </w:rPr>
+        <w:br/>
+        <w:t xml:space="preserve">  "fruits": [</w:t>
+      </w:r>
+      <w:r>
+        <w:rPr>
+          <w:rFonts w:eastAsia="Times New Roman"/>
+          <w:color w:val="6AAB73"/>
+        </w:rPr>
+        <w:br/>
+        <w:t xml:space="preserve">    { "id": 1, "name": "Apple" },</w:t>
+      </w:r>
+      <w:r>
+        <w:rPr>
+          <w:rFonts w:eastAsia="Times New Roman"/>
+          <w:color w:val="6AAB73"/>
+        </w:rPr>
+        <w:br/>
+        <w:t xml:space="preserve">    { "id": 2, "name": "Banana" },</w:t>
+      </w:r>
+      <w:r>
+        <w:rPr>
+          <w:rFonts w:eastAsia="Times New Roman"/>
+          <w:color w:val="6AAB73"/>
+        </w:rPr>
+        <w:br/>
+        <w:t xml:space="preserve">    { "id": 3, "name": "Orange" }</w:t>
+      </w:r>
+      <w:r>
+        <w:rPr>
+          <w:rFonts w:eastAsia="Times New Roman"/>
+          <w:color w:val="6AAB73"/>
+        </w:rPr>
+        <w:br/>
+        <w:t xml:space="preserve">  ]</w:t>
+      </w:r>
+      <w:r>
+        <w:rPr>
+          <w:rFonts w:eastAsia="Times New Roman"/>
+          <w:color w:val="6AAB73"/>
+        </w:rPr>
+        <w:br/>
+        <w:t>}</w:t>
+      </w:r>
+      <w:r>
+        <w:rPr>
+          <w:rFonts w:eastAsia="Times New Roman"/>
+          <w:color w:val="6AAB73"/>
+        </w:rPr>
+        <w:br/>
+        <w:t xml:space="preserve">5. Deploy Your Project to </w:t>
+      </w:r>
+      <w:proofErr w:type="spellStart"/>
+      <w:r>
+        <w:rPr>
+          <w:rFonts w:eastAsia="Times New Roman"/>
+          <w:color w:val="6AAB73"/>
+        </w:rPr>
+        <w:t>Vercel</w:t>
+      </w:r>
+      <w:proofErr w:type="spellEnd"/>
+      <w:r>
+        <w:rPr>
+          <w:rFonts w:eastAsia="Times New Roman"/>
+          <w:color w:val="6AAB73"/>
+        </w:rPr>
+        <w:br/>
+        <w:t xml:space="preserve">Once the fruits API route is set up and the data is in place, follow these steps to deploy your project to </w:t>
+      </w:r>
+      <w:proofErr w:type="spellStart"/>
+      <w:r>
+        <w:rPr>
+          <w:rFonts w:eastAsia="Times New Roman"/>
+          <w:color w:val="6AAB73"/>
+        </w:rPr>
+        <w:t>Vercel</w:t>
+      </w:r>
+      <w:proofErr w:type="spellEnd"/>
+      <w:r>
+        <w:rPr>
+          <w:rFonts w:eastAsia="Times New Roman"/>
+          <w:color w:val="6AAB73"/>
+        </w:rPr>
+        <w:t>:</w:t>
+      </w:r>
+      <w:r>
+        <w:rPr>
+          <w:rFonts w:eastAsia="Times New Roman"/>
+          <w:color w:val="6AAB73"/>
+        </w:rPr>
+        <w:br/>
+      </w:r>
+      <w:r>
+        <w:rPr>
+          <w:rFonts w:eastAsia="Times New Roman"/>
+          <w:color w:val="6AAB73"/>
+        </w:rPr>
+        <w:br/>
+        <w:t>Push your code to a GitHub repository.</w:t>
+      </w:r>
+      <w:r>
+        <w:rPr>
+          <w:rFonts w:eastAsia="Times New Roman"/>
+          <w:color w:val="6AAB73"/>
+        </w:rPr>
+        <w:br/>
+      </w:r>
+      <w:r>
+        <w:rPr>
+          <w:rFonts w:eastAsia="Times New Roman"/>
+          <w:color w:val="6AAB73"/>
+        </w:rPr>
+        <w:br/>
+        <w:t xml:space="preserve">Connect your GitHub repository to </w:t>
+      </w:r>
+      <w:proofErr w:type="spellStart"/>
+      <w:r>
+        <w:rPr>
+          <w:rFonts w:eastAsia="Times New Roman"/>
+          <w:color w:val="6AAB73"/>
+        </w:rPr>
+        <w:t>Vercel</w:t>
+      </w:r>
+      <w:proofErr w:type="spellEnd"/>
+      <w:r>
+        <w:rPr>
+          <w:rFonts w:eastAsia="Times New Roman"/>
+          <w:color w:val="6AAB73"/>
+        </w:rPr>
+        <w:t xml:space="preserve"> via the </w:t>
+      </w:r>
+      <w:proofErr w:type="spellStart"/>
+      <w:r>
+        <w:rPr>
+          <w:rFonts w:eastAsia="Times New Roman"/>
+          <w:color w:val="6AAB73"/>
+        </w:rPr>
+        <w:t>Vercel</w:t>
+      </w:r>
+      <w:proofErr w:type="spellEnd"/>
+      <w:r>
+        <w:rPr>
+          <w:rFonts w:eastAsia="Times New Roman"/>
+          <w:color w:val="6AAB73"/>
+        </w:rPr>
+        <w:t xml:space="preserve"> dashboard.</w:t>
+      </w:r>
+      <w:r>
+        <w:rPr>
+          <w:rFonts w:eastAsia="Times New Roman"/>
+          <w:color w:val="6AAB73"/>
+        </w:rPr>
+        <w:br/>
+      </w:r>
+      <w:r>
+        <w:rPr>
+          <w:rFonts w:eastAsia="Times New Roman"/>
+          <w:color w:val="6AAB73"/>
+        </w:rPr>
+        <w:br/>
+      </w:r>
+      <w:proofErr w:type="spellStart"/>
+      <w:r>
+        <w:rPr>
+          <w:rFonts w:eastAsia="Times New Roman"/>
+          <w:color w:val="6AAB73"/>
+        </w:rPr>
+        <w:t>Vercel</w:t>
+      </w:r>
+      <w:proofErr w:type="spellEnd"/>
+      <w:r>
+        <w:rPr>
+          <w:rFonts w:eastAsia="Times New Roman"/>
+          <w:color w:val="6AAB73"/>
+        </w:rPr>
+        <w:t xml:space="preserve"> will automatically detect that you are deploying a React app and will handle the deployment.</w:t>
+      </w:r>
+      <w:r>
+        <w:rPr>
+          <w:rFonts w:eastAsia="Times New Roman"/>
+          <w:color w:val="6AAB73"/>
+        </w:rPr>
+        <w:br/>
+        <w:t xml:space="preserve">Make sure your </w:t>
+      </w:r>
+      <w:proofErr w:type="spellStart"/>
+      <w:r>
+        <w:rPr>
+          <w:rFonts w:eastAsia="Times New Roman"/>
+          <w:color w:val="6AAB73"/>
+        </w:rPr>
+        <w:t>api</w:t>
+      </w:r>
+      <w:proofErr w:type="spellEnd"/>
+      <w:r>
+        <w:rPr>
+          <w:rFonts w:eastAsia="Times New Roman"/>
+          <w:color w:val="6AAB73"/>
+        </w:rPr>
+        <w:t xml:space="preserve"> folder with the serverless functions and the </w:t>
+      </w:r>
+      <w:proofErr w:type="spellStart"/>
+      <w:r>
+        <w:rPr>
+          <w:rFonts w:eastAsia="Times New Roman"/>
+          <w:color w:val="6AAB73"/>
+        </w:rPr>
+        <w:t>db.json</w:t>
+      </w:r>
+      <w:proofErr w:type="spellEnd"/>
+      <w:r>
+        <w:rPr>
+          <w:rFonts w:eastAsia="Times New Roman"/>
+          <w:color w:val="6AAB73"/>
+        </w:rPr>
+        <w:t xml:space="preserve"> file is included in the repository.</w:t>
+      </w:r>
+      <w:r>
+        <w:rPr>
+          <w:rFonts w:eastAsia="Times New Roman"/>
+          <w:color w:val="6AAB73"/>
+        </w:rPr>
+        <w:br/>
+        <w:t>Deploy the project.</w:t>
+      </w:r>
+      <w:r>
+        <w:rPr>
+          <w:rFonts w:eastAsia="Times New Roman"/>
+          <w:color w:val="6AAB73"/>
+        </w:rPr>
+        <w:br/>
+      </w:r>
+      <w:r>
+        <w:rPr>
+          <w:rFonts w:eastAsia="Times New Roman"/>
+          <w:color w:val="6AAB73"/>
+        </w:rPr>
+        <w:br/>
+        <w:t xml:space="preserve">6. Update React Code to Use the </w:t>
+      </w:r>
+      <w:proofErr w:type="spellStart"/>
+      <w:r>
+        <w:rPr>
+          <w:rFonts w:eastAsia="Times New Roman"/>
+          <w:color w:val="6AAB73"/>
+        </w:rPr>
+        <w:t>Vercel</w:t>
+      </w:r>
+      <w:proofErr w:type="spellEnd"/>
+      <w:r>
+        <w:rPr>
+          <w:rFonts w:eastAsia="Times New Roman"/>
+          <w:color w:val="6AAB73"/>
+        </w:rPr>
+        <w:t xml:space="preserve"> Serverless API</w:t>
+      </w:r>
+      <w:r>
+        <w:rPr>
+          <w:rFonts w:eastAsia="Times New Roman"/>
+          <w:color w:val="6AAB73"/>
+        </w:rPr>
+        <w:br/>
+        <w:t xml:space="preserve">In your React app, update your API requests to point to the serverless </w:t>
+      </w:r>
+      <w:r>
+        <w:rPr>
+          <w:rFonts w:eastAsia="Times New Roman"/>
+          <w:color w:val="6AAB73"/>
+        </w:rPr>
+        <w:lastRenderedPageBreak/>
+        <w:t xml:space="preserve">functions on </w:t>
+      </w:r>
+      <w:proofErr w:type="spellStart"/>
+      <w:r>
+        <w:rPr>
+          <w:rFonts w:eastAsia="Times New Roman"/>
+          <w:color w:val="6AAB73"/>
+        </w:rPr>
+        <w:t>Vercel</w:t>
+      </w:r>
+      <w:proofErr w:type="spellEnd"/>
+      <w:r>
+        <w:rPr>
+          <w:rFonts w:eastAsia="Times New Roman"/>
+          <w:color w:val="6AAB73"/>
+        </w:rPr>
+        <w:t>. For example:</w:t>
+      </w:r>
+      <w:r>
+        <w:rPr>
+          <w:rFonts w:eastAsia="Times New Roman"/>
+          <w:color w:val="6AAB73"/>
+        </w:rPr>
+        <w:br/>
+      </w:r>
+      <w:r>
+        <w:rPr>
+          <w:rFonts w:eastAsia="Times New Roman"/>
+          <w:color w:val="6AAB73"/>
+        </w:rPr>
+        <w:br/>
+      </w:r>
+      <w:proofErr w:type="spellStart"/>
+      <w:r>
+        <w:rPr>
+          <w:rFonts w:eastAsia="Times New Roman"/>
+          <w:color w:val="6AAB73"/>
+        </w:rPr>
+        <w:t>javascript</w:t>
+      </w:r>
+      <w:proofErr w:type="spellEnd"/>
+      <w:r>
+        <w:rPr>
+          <w:rFonts w:eastAsia="Times New Roman"/>
+          <w:color w:val="6AAB73"/>
+        </w:rPr>
+        <w:br/>
+        <w:t>Copy code</w:t>
+      </w:r>
+      <w:r>
+        <w:rPr>
+          <w:rFonts w:eastAsia="Times New Roman"/>
+          <w:color w:val="6AAB73"/>
+        </w:rPr>
+        <w:br/>
+        <w:t xml:space="preserve">const </w:t>
+      </w:r>
+      <w:proofErr w:type="spellStart"/>
+      <w:r>
+        <w:rPr>
+          <w:rFonts w:eastAsia="Times New Roman"/>
+          <w:color w:val="6AAB73"/>
+        </w:rPr>
+        <w:t>fetchFruits</w:t>
+      </w:r>
+      <w:proofErr w:type="spellEnd"/>
+      <w:r>
+        <w:rPr>
+          <w:rFonts w:eastAsia="Times New Roman"/>
+          <w:color w:val="6AAB73"/>
+        </w:rPr>
+        <w:t xml:space="preserve"> = async </w:t>
+      </w:r>
+      <w:proofErr w:type="gramStart"/>
+      <w:r>
+        <w:rPr>
+          <w:rFonts w:eastAsia="Times New Roman"/>
+          <w:color w:val="6AAB73"/>
+        </w:rPr>
+        <w:t xml:space="preserve">({ </w:t>
+      </w:r>
+      <w:proofErr w:type="spellStart"/>
+      <w:r>
+        <w:rPr>
+          <w:rFonts w:eastAsia="Times New Roman"/>
+          <w:color w:val="6AAB73"/>
+        </w:rPr>
+        <w:t>pageParam</w:t>
+      </w:r>
+      <w:proofErr w:type="spellEnd"/>
+      <w:proofErr w:type="gramEnd"/>
+      <w:r>
+        <w:rPr>
+          <w:rFonts w:eastAsia="Times New Roman"/>
+          <w:color w:val="6AAB73"/>
+        </w:rPr>
+        <w:t xml:space="preserve"> = 1 }) =&gt; {</w:t>
+      </w:r>
+      <w:r>
+        <w:rPr>
+          <w:rFonts w:eastAsia="Times New Roman"/>
+          <w:color w:val="6AAB73"/>
+        </w:rPr>
+        <w:br/>
+        <w:t xml:space="preserve">  const </w:t>
+      </w:r>
+      <w:proofErr w:type="spellStart"/>
+      <w:r>
+        <w:rPr>
+          <w:rFonts w:eastAsia="Times New Roman"/>
+          <w:color w:val="6AAB73"/>
+        </w:rPr>
+        <w:t>url</w:t>
+      </w:r>
+      <w:proofErr w:type="spellEnd"/>
+      <w:r>
+        <w:rPr>
+          <w:rFonts w:eastAsia="Times New Roman"/>
+          <w:color w:val="6AAB73"/>
+        </w:rPr>
+        <w:t xml:space="preserve"> = `https://your-vercel-project-name.vercel.app/api/fruits?_page=${pageParam}&amp;_per_page=5`;</w:t>
+      </w:r>
+      <w:r>
+        <w:rPr>
+          <w:rFonts w:eastAsia="Times New Roman"/>
+          <w:color w:val="6AAB73"/>
+        </w:rPr>
+        <w:br/>
+        <w:t xml:space="preserve">  const response = await </w:t>
+      </w:r>
+      <w:proofErr w:type="spellStart"/>
+      <w:r>
+        <w:rPr>
+          <w:rFonts w:eastAsia="Times New Roman"/>
+          <w:color w:val="6AAB73"/>
+        </w:rPr>
+        <w:t>axios.get</w:t>
+      </w:r>
+      <w:proofErr w:type="spellEnd"/>
+      <w:r>
+        <w:rPr>
+          <w:rFonts w:eastAsia="Times New Roman"/>
+          <w:color w:val="6AAB73"/>
+        </w:rPr>
+        <w:t>(</w:t>
+      </w:r>
+      <w:proofErr w:type="spellStart"/>
+      <w:r>
+        <w:rPr>
+          <w:rFonts w:eastAsia="Times New Roman"/>
+          <w:color w:val="6AAB73"/>
+        </w:rPr>
+        <w:t>url</w:t>
+      </w:r>
+      <w:proofErr w:type="spellEnd"/>
+      <w:r>
+        <w:rPr>
+          <w:rFonts w:eastAsia="Times New Roman"/>
+          <w:color w:val="6AAB73"/>
+        </w:rPr>
+        <w:t>);</w:t>
+      </w:r>
+      <w:r>
+        <w:rPr>
+          <w:rFonts w:eastAsia="Times New Roman"/>
+          <w:color w:val="6AAB73"/>
+        </w:rPr>
+        <w:br/>
+        <w:t xml:space="preserve">  return </w:t>
+      </w:r>
+      <w:proofErr w:type="spellStart"/>
+      <w:r>
+        <w:rPr>
+          <w:rFonts w:eastAsia="Times New Roman"/>
+          <w:color w:val="6AAB73"/>
+        </w:rPr>
+        <w:t>response.data</w:t>
+      </w:r>
+      <w:proofErr w:type="spellEnd"/>
+      <w:r>
+        <w:rPr>
+          <w:rFonts w:eastAsia="Times New Roman"/>
+          <w:color w:val="6AAB73"/>
+        </w:rPr>
+        <w:t>;</w:t>
+      </w:r>
+      <w:r>
+        <w:rPr>
+          <w:rFonts w:eastAsia="Times New Roman"/>
+          <w:color w:val="6AAB73"/>
+        </w:rPr>
+        <w:br/>
+        <w:t>};</w:t>
+      </w:r>
+      <w:r>
+        <w:rPr>
+          <w:rFonts w:eastAsia="Times New Roman"/>
+          <w:color w:val="6AAB73"/>
+        </w:rPr>
+        <w:br/>
+        <w:t>Replace your-</w:t>
+      </w:r>
+      <w:proofErr w:type="spellStart"/>
+      <w:r>
+        <w:rPr>
+          <w:rFonts w:eastAsia="Times New Roman"/>
+          <w:color w:val="6AAB73"/>
+        </w:rPr>
+        <w:t>vercel</w:t>
+      </w:r>
+      <w:proofErr w:type="spellEnd"/>
+      <w:r>
+        <w:rPr>
+          <w:rFonts w:eastAsia="Times New Roman"/>
+          <w:color w:val="6AAB73"/>
+        </w:rPr>
+        <w:t xml:space="preserve">-project-name with the actual name of your </w:t>
+      </w:r>
+      <w:proofErr w:type="spellStart"/>
+      <w:r>
+        <w:rPr>
+          <w:rFonts w:eastAsia="Times New Roman"/>
+          <w:color w:val="6AAB73"/>
+        </w:rPr>
+        <w:t>Vercel</w:t>
+      </w:r>
+      <w:proofErr w:type="spellEnd"/>
+      <w:r>
+        <w:rPr>
+          <w:rFonts w:eastAsia="Times New Roman"/>
+          <w:color w:val="6AAB73"/>
+        </w:rPr>
+        <w:t xml:space="preserve"> project.</w:t>
+      </w:r>
+      <w:r>
+        <w:rPr>
+          <w:rFonts w:eastAsia="Times New Roman"/>
+          <w:color w:val="6AAB73"/>
+        </w:rPr>
+        <w:br/>
+      </w:r>
+      <w:r>
+        <w:rPr>
+          <w:rFonts w:eastAsia="Times New Roman"/>
+          <w:color w:val="6AAB73"/>
+        </w:rPr>
+        <w:br/>
+        <w:t>7. Test the Deployment</w:t>
+      </w:r>
+      <w:r>
+        <w:rPr>
+          <w:rFonts w:eastAsia="Times New Roman"/>
+          <w:color w:val="6AAB73"/>
+        </w:rPr>
+        <w:br/>
+        <w:t xml:space="preserve">Once your project is deployed, visit your </w:t>
+      </w:r>
+      <w:proofErr w:type="spellStart"/>
+      <w:r>
+        <w:rPr>
+          <w:rFonts w:eastAsia="Times New Roman"/>
+          <w:color w:val="6AAB73"/>
+        </w:rPr>
+        <w:t>Vercel</w:t>
+      </w:r>
+      <w:proofErr w:type="spellEnd"/>
+      <w:r>
+        <w:rPr>
+          <w:rFonts w:eastAsia="Times New Roman"/>
+          <w:color w:val="6AAB73"/>
+        </w:rPr>
+        <w:t xml:space="preserve"> app URL to verify that the frontend is fetching data correctly from the serverless API.</w:t>
+      </w:r>
+      <w:r>
+        <w:rPr>
+          <w:rFonts w:eastAsia="Times New Roman"/>
+          <w:color w:val="6AAB73"/>
+        </w:rPr>
+        <w:br/>
+      </w:r>
+      <w:r>
+        <w:rPr>
+          <w:rFonts w:eastAsia="Times New Roman"/>
+          <w:color w:val="6AAB73"/>
+        </w:rPr>
+        <w:br/>
+        <w:t>8. Possible Issues and Workarounds</w:t>
+      </w:r>
+      <w:r>
+        <w:rPr>
+          <w:rFonts w:eastAsia="Times New Roman"/>
+          <w:color w:val="6AAB73"/>
+        </w:rPr>
+        <w:br/>
+        <w:t>Cold Starts: Serverless functions take some time to start after being idle. This might result in slight delays during API requests.</w:t>
+      </w:r>
+      <w:r>
+        <w:rPr>
+          <w:rFonts w:eastAsia="Times New Roman"/>
+          <w:color w:val="6AAB73"/>
+        </w:rPr>
+        <w:br/>
+        <w:t xml:space="preserve">File System Access: Serverless functions don't persist the file system. The data in </w:t>
+      </w:r>
+      <w:proofErr w:type="spellStart"/>
+      <w:proofErr w:type="gramStart"/>
+      <w:r>
+        <w:rPr>
+          <w:rFonts w:eastAsia="Times New Roman"/>
+          <w:color w:val="6AAB73"/>
+        </w:rPr>
+        <w:t>db.json</w:t>
+      </w:r>
+      <w:proofErr w:type="spellEnd"/>
+      <w:proofErr w:type="gramEnd"/>
+      <w:r>
+        <w:rPr>
+          <w:rFonts w:eastAsia="Times New Roman"/>
+          <w:color w:val="6AAB73"/>
+        </w:rPr>
+        <w:t xml:space="preserve"> won't be saved between invocations. You may want to use a persistent database (e.g., MongoDB, PostgreSQL) for production.</w:t>
+      </w:r>
+      <w:r>
+        <w:rPr>
+          <w:rFonts w:eastAsia="Times New Roman"/>
+          <w:color w:val="6AAB73"/>
+        </w:rPr>
+        <w:br/>
+        <w:t xml:space="preserve">Rate Limits: Ensure your API calls don't exceed the rate limits of </w:t>
+      </w:r>
+      <w:proofErr w:type="spellStart"/>
+      <w:r>
+        <w:rPr>
+          <w:rFonts w:eastAsia="Times New Roman"/>
+          <w:color w:val="6AAB73"/>
+        </w:rPr>
+        <w:t>Vercel's</w:t>
+      </w:r>
+      <w:proofErr w:type="spellEnd"/>
+      <w:r>
+        <w:rPr>
+          <w:rFonts w:eastAsia="Times New Roman"/>
+          <w:color w:val="6AAB73"/>
+        </w:rPr>
+        <w:t xml:space="preserve"> serverless functions.</w:t>
+      </w:r>
+      <w:r>
+        <w:rPr>
+          <w:rFonts w:eastAsia="Times New Roman"/>
+          <w:color w:val="6AAB73"/>
+        </w:rPr>
+        <w:br/>
+        <w:t>Conclusion</w:t>
+      </w:r>
+      <w:r>
+        <w:rPr>
+          <w:rFonts w:eastAsia="Times New Roman"/>
+          <w:color w:val="6AAB73"/>
+        </w:rPr>
+        <w:br/>
+        <w:t xml:space="preserve">This guide shows how to deploy a React app with JSON Server as a serverless backend on </w:t>
+      </w:r>
+      <w:proofErr w:type="spellStart"/>
+      <w:r>
+        <w:rPr>
+          <w:rFonts w:eastAsia="Times New Roman"/>
+          <w:color w:val="6AAB73"/>
+        </w:rPr>
+        <w:t>Vercel</w:t>
+      </w:r>
+      <w:proofErr w:type="spellEnd"/>
+      <w:r>
+        <w:rPr>
+          <w:rFonts w:eastAsia="Times New Roman"/>
+          <w:color w:val="6AAB73"/>
+        </w:rPr>
+        <w:t xml:space="preserve">. For more robust, production-ready backends, consider integrating a persistent database instead of using </w:t>
+      </w:r>
+      <w:proofErr w:type="spellStart"/>
+      <w:r>
+        <w:rPr>
+          <w:rFonts w:eastAsia="Times New Roman"/>
+          <w:color w:val="6AAB73"/>
+        </w:rPr>
+        <w:lastRenderedPageBreak/>
+        <w:t>json</w:t>
+      </w:r>
+      <w:proofErr w:type="spellEnd"/>
+      <w:r>
+        <w:rPr>
+          <w:rFonts w:eastAsia="Times New Roman"/>
+          <w:color w:val="6AAB73"/>
+        </w:rPr>
+        <w:t>-server.</w:t>
+      </w:r>
+      <w:r>
+        <w:rPr>
+          <w:rFonts w:eastAsia="Times New Roman"/>
+          <w:color w:val="6AAB73"/>
+        </w:rPr>
+        <w:br/>
+      </w:r>
+      <w:r>
+        <w:rPr>
+          <w:rFonts w:eastAsia="Times New Roman"/>
+          <w:color w:val="6AAB73"/>
+        </w:rPr>
+        <w:br/>
+        <w:t xml:space="preserve">Feel free to customize this guide as needed for your project. If you encounter any issues, check the </w:t>
+      </w:r>
+      <w:proofErr w:type="spellStart"/>
+      <w:r>
+        <w:rPr>
+          <w:rFonts w:eastAsia="Times New Roman"/>
+          <w:color w:val="6AAB73"/>
+        </w:rPr>
+        <w:t>Vercel</w:t>
+      </w:r>
+      <w:proofErr w:type="spellEnd"/>
+      <w:r>
+        <w:rPr>
+          <w:rFonts w:eastAsia="Times New Roman"/>
+          <w:color w:val="6AAB73"/>
+        </w:rPr>
+        <w:t xml:space="preserve"> documentation for troubleshooting: </w:t>
+      </w:r>
+      <w:proofErr w:type="spellStart"/>
+      <w:r>
+        <w:rPr>
+          <w:rFonts w:eastAsia="Times New Roman"/>
+          <w:color w:val="6AAB73"/>
+        </w:rPr>
+        <w:t>Vercel</w:t>
+      </w:r>
+      <w:proofErr w:type="spellEnd"/>
+      <w:r>
+        <w:rPr>
+          <w:rFonts w:eastAsia="Times New Roman"/>
+          <w:color w:val="6AAB73"/>
+        </w:rPr>
+        <w:t xml:space="preserve"> Docs.</w:t>
+      </w:r>
+      <w:r>
+        <w:rPr>
+          <w:rFonts w:eastAsia="Times New Roman"/>
+          <w:color w:val="6AAB73"/>
+        </w:rPr>
+        <w:br/>
+      </w:r>
+      <w:r>
+        <w:rPr>
+          <w:rFonts w:eastAsia="Times New Roman"/>
+          <w:color w:val="6AAB73"/>
+        </w:rPr>
+        <w:br/>
+      </w:r>
+      <w:proofErr w:type="spellStart"/>
+      <w:r>
+        <w:rPr>
+          <w:rFonts w:eastAsia="Times New Roman"/>
+          <w:color w:val="6AAB73"/>
+        </w:rPr>
+        <w:t>csharp</w:t>
+      </w:r>
+      <w:proofErr w:type="spellEnd"/>
+      <w:r>
+        <w:rPr>
+          <w:rFonts w:eastAsia="Times New Roman"/>
+          <w:color w:val="6AAB73"/>
+        </w:rPr>
+        <w:br/>
+        <w:t>Copy code</w:t>
+      </w:r>
+      <w:r>
+        <w:rPr>
+          <w:rFonts w:eastAsia="Times New Roman"/>
+          <w:color w:val="6AAB73"/>
+        </w:rPr>
+        <w:br/>
+      </w:r>
+      <w:r>
+        <w:rPr>
+          <w:rFonts w:eastAsia="Times New Roman"/>
+          <w:color w:val="6AAB73"/>
+        </w:rPr>
+        <w:br/>
+        <w:t>### Notes:</w:t>
+      </w:r>
+      <w:r>
+        <w:rPr>
+          <w:rFonts w:eastAsia="Times New Roman"/>
+          <w:color w:val="6AAB73"/>
+        </w:rPr>
+        <w:br/>
+        <w:t>- Replace `your-</w:t>
+      </w:r>
+      <w:proofErr w:type="spellStart"/>
+      <w:r>
+        <w:rPr>
+          <w:rFonts w:eastAsia="Times New Roman"/>
+          <w:color w:val="6AAB73"/>
+        </w:rPr>
+        <w:t>vercel</w:t>
+      </w:r>
+      <w:proofErr w:type="spellEnd"/>
+      <w:r>
+        <w:rPr>
+          <w:rFonts w:eastAsia="Times New Roman"/>
+          <w:color w:val="6AAB73"/>
+        </w:rPr>
+        <w:t xml:space="preserve">-project-name` with the actual project name from your </w:t>
+      </w:r>
+      <w:proofErr w:type="spellStart"/>
+      <w:r>
+        <w:rPr>
+          <w:rFonts w:eastAsia="Times New Roman"/>
+          <w:color w:val="6AAB73"/>
+        </w:rPr>
+        <w:t>Vercel</w:t>
+      </w:r>
+      <w:proofErr w:type="spellEnd"/>
+      <w:r>
+        <w:rPr>
+          <w:rFonts w:eastAsia="Times New Roman"/>
+          <w:color w:val="6AAB73"/>
+        </w:rPr>
+        <w:t xml:space="preserve"> dashboard when updating the URLs.</w:t>
+      </w:r>
+      <w:r>
+        <w:rPr>
+          <w:rFonts w:eastAsia="Times New Roman"/>
+          <w:color w:val="6AAB73"/>
+        </w:rPr>
+        <w:br/>
+        <w:t>- This approach simulates a backend using `</w:t>
+      </w:r>
+      <w:proofErr w:type="spellStart"/>
+      <w:r>
+        <w:rPr>
+          <w:rFonts w:eastAsia="Times New Roman"/>
+          <w:color w:val="6AAB73"/>
+        </w:rPr>
+        <w:t>json</w:t>
+      </w:r>
+      <w:proofErr w:type="spellEnd"/>
+      <w:r>
+        <w:rPr>
+          <w:rFonts w:eastAsia="Times New Roman"/>
+          <w:color w:val="6AAB73"/>
+        </w:rPr>
+        <w:t>-server` in serverless functions.</w:t>
+      </w:r>
+    </w:p>
+    <w:p/>
     <w:p>
       <w:pPr>
         <w:rPr>
@@ -8391,6 +10545,101 @@
     </w:lvl>
   </w:abstractNum>
   <w:abstractNum w:abstractNumId="4" w15:restartNumberingAfterBreak="0">
+    <w:nsid w:val="3B13004E"/>
+    <w:multiLevelType w:val="multilevel"/>
+    <w:tmpl w:val="04090025"/>
+    <w:lvl w:ilvl="0">
+      <w:start w:val="1"/>
+      <w:numFmt w:val="decimal"/>
+      <w:pStyle w:val="Heading1"/>
+      <w:lvlText w:val="%1"/>
+      <w:lvlJc w:val="left"/>
+      <w:pPr>
+        <w:ind w:left="432" w:hanging="432"/>
+      </w:pPr>
+    </w:lvl>
+    <w:lvl w:ilvl="1">
+      <w:start w:val="1"/>
+      <w:numFmt w:val="decimal"/>
+      <w:pStyle w:val="Heading2"/>
+      <w:lvlText w:val="%1.%2"/>
+      <w:lvlJc w:val="left"/>
+      <w:pPr>
+        <w:ind w:left="576" w:hanging="576"/>
+      </w:pPr>
+    </w:lvl>
+    <w:lvl w:ilvl="2">
+      <w:start w:val="1"/>
+      <w:numFmt w:val="decimal"/>
+      <w:pStyle w:val="Heading3"/>
+      <w:lvlText w:val="%1.%2.%3"/>
+      <w:lvlJc w:val="left"/>
+      <w:pPr>
+        <w:ind w:left="720" w:hanging="720"/>
+      </w:pPr>
+    </w:lvl>
+    <w:lvl w:ilvl="3">
+      <w:start w:val="1"/>
+      <w:numFmt w:val="decimal"/>
+      <w:pStyle w:val="Heading4"/>
+      <w:lvlText w:val="%1.%2.%3.%4"/>
+      <w:lvlJc w:val="left"/>
+      <w:pPr>
+        <w:ind w:left="864" w:hanging="864"/>
+      </w:pPr>
+    </w:lvl>
+    <w:lvl w:ilvl="4">
+      <w:start w:val="1"/>
+      <w:numFmt w:val="decimal"/>
+      <w:pStyle w:val="Heading5"/>
+      <w:lvlText w:val="%1.%2.%3.%4.%5"/>
+      <w:lvlJc w:val="left"/>
+      <w:pPr>
+        <w:ind w:left="1008" w:hanging="1008"/>
+      </w:pPr>
+    </w:lvl>
+    <w:lvl w:ilvl="5">
+      <w:start w:val="1"/>
+      <w:numFmt w:val="decimal"/>
+      <w:pStyle w:val="Heading6"/>
+      <w:lvlText w:val="%1.%2.%3.%4.%5.%6"/>
+      <w:lvlJc w:val="left"/>
+      <w:pPr>
+        <w:ind w:left="1152" w:hanging="1152"/>
+      </w:pPr>
+    </w:lvl>
+    <w:lvl w:ilvl="6">
+      <w:start w:val="1"/>
+      <w:numFmt w:val="decimal"/>
+      <w:pStyle w:val="Heading7"/>
+      <w:lvlText w:val="%1.%2.%3.%4.%5.%6.%7"/>
+      <w:lvlJc w:val="left"/>
+      <w:pPr>
+        <w:ind w:left="1296" w:hanging="1296"/>
+      </w:pPr>
+    </w:lvl>
+    <w:lvl w:ilvl="7">
+      <w:start w:val="1"/>
+      <w:numFmt w:val="decimal"/>
+      <w:pStyle w:val="Heading8"/>
+      <w:lvlText w:val="%1.%2.%3.%4.%5.%6.%7.%8"/>
+      <w:lvlJc w:val="left"/>
+      <w:pPr>
+        <w:ind w:left="1440" w:hanging="1440"/>
+      </w:pPr>
+    </w:lvl>
+    <w:lvl w:ilvl="8">
+      <w:start w:val="1"/>
+      <w:numFmt w:val="decimal"/>
+      <w:pStyle w:val="Heading9"/>
+      <w:lvlText w:val="%1.%2.%3.%4.%5.%6.%7.%8.%9"/>
+      <w:lvlJc w:val="left"/>
+      <w:pPr>
+        <w:ind w:left="1584" w:hanging="1584"/>
+      </w:pPr>
+    </w:lvl>
+  </w:abstractNum>
+  <w:abstractNum w:abstractNumId="5" w15:restartNumberingAfterBreak="0">
     <w:nsid w:val="3BBD7572"/>
     <w:multiLevelType w:val="multilevel"/>
     <w:tmpl w:val="A614D5B6"/>
@@ -8476,7 +10725,7 @@
       </w:pPr>
     </w:lvl>
   </w:abstractNum>
-  <w:abstractNum w:abstractNumId="5" w15:restartNumberingAfterBreak="0">
+  <w:abstractNum w:abstractNumId="6" w15:restartNumberingAfterBreak="0">
     <w:nsid w:val="3D5A65CF"/>
     <w:multiLevelType w:val="multilevel"/>
     <w:tmpl w:val="FA1C88C8"/>
@@ -8625,7 +10874,7 @@
       </w:rPr>
     </w:lvl>
   </w:abstractNum>
-  <w:abstractNum w:abstractNumId="6" w15:restartNumberingAfterBreak="0">
+  <w:abstractNum w:abstractNumId="7" w15:restartNumberingAfterBreak="0">
     <w:nsid w:val="4BCC1D7E"/>
     <w:multiLevelType w:val="multilevel"/>
     <w:tmpl w:val="3C001858"/>
@@ -8711,14 +10960,13 @@
       </w:pPr>
     </w:lvl>
   </w:abstractNum>
-  <w:abstractNum w:abstractNumId="7" w15:restartNumberingAfterBreak="0">
+  <w:abstractNum w:abstractNumId="8" w15:restartNumberingAfterBreak="0">
     <w:nsid w:val="576A5772"/>
     <w:multiLevelType w:val="multilevel"/>
-    <w:tmpl w:val="04090025"/>
+    <w:tmpl w:val="12F6B968"/>
     <w:lvl w:ilvl="0">
       <w:start w:val="1"/>
       <w:numFmt w:val="decimal"/>
-      <w:pStyle w:val="Heading1"/>
       <w:lvlText w:val="%1"/>
       <w:lvlJc w:val="left"/>
       <w:pPr>
@@ -8728,7 +10976,6 @@
     <w:lvl w:ilvl="1">
       <w:start w:val="1"/>
       <w:numFmt w:val="decimal"/>
-      <w:pStyle w:val="Heading2"/>
       <w:lvlText w:val="%1.%2"/>
       <w:lvlJc w:val="left"/>
       <w:pPr>
@@ -8738,7 +10985,6 @@
     <w:lvl w:ilvl="2">
       <w:start w:val="1"/>
       <w:numFmt w:val="decimal"/>
-      <w:pStyle w:val="Heading3"/>
       <w:lvlText w:val="%1.%2.%3"/>
       <w:lvlJc w:val="left"/>
       <w:pPr>
@@ -8748,7 +10994,6 @@
     <w:lvl w:ilvl="3">
       <w:start w:val="1"/>
       <w:numFmt w:val="decimal"/>
-      <w:pStyle w:val="Heading4"/>
       <w:lvlText w:val="%1.%2.%3.%4"/>
       <w:lvlJc w:val="left"/>
       <w:pPr>
@@ -8758,7 +11003,6 @@
     <w:lvl w:ilvl="4">
       <w:start w:val="1"/>
       <w:numFmt w:val="decimal"/>
-      <w:pStyle w:val="Heading5"/>
       <w:lvlText w:val="%1.%2.%3.%4.%5"/>
       <w:lvlJc w:val="left"/>
       <w:pPr>
@@ -8768,7 +11012,6 @@
     <w:lvl w:ilvl="5">
       <w:start w:val="1"/>
       <w:numFmt w:val="decimal"/>
-      <w:pStyle w:val="Heading6"/>
       <w:lvlText w:val="%1.%2.%3.%4.%5.%6"/>
       <w:lvlJc w:val="left"/>
       <w:pPr>
@@ -8778,7 +11021,6 @@
     <w:lvl w:ilvl="6">
       <w:start w:val="1"/>
       <w:numFmt w:val="decimal"/>
-      <w:pStyle w:val="Heading7"/>
       <w:lvlText w:val="%1.%2.%3.%4.%5.%6.%7"/>
       <w:lvlJc w:val="left"/>
       <w:pPr>
@@ -8788,7 +11030,6 @@
     <w:lvl w:ilvl="7">
       <w:start w:val="1"/>
       <w:numFmt w:val="decimal"/>
-      <w:pStyle w:val="Heading8"/>
       <w:lvlText w:val="%1.%2.%3.%4.%5.%6.%7.%8"/>
       <w:lvlJc w:val="left"/>
       <w:pPr>
@@ -8798,7 +11039,6 @@
     <w:lvl w:ilvl="8">
       <w:start w:val="1"/>
       <w:numFmt w:val="decimal"/>
-      <w:pStyle w:val="Heading9"/>
       <w:lvlText w:val="%1.%2.%3.%4.%5.%6.%7.%8.%9"/>
       <w:lvlJc w:val="left"/>
       <w:pPr>
@@ -8806,7 +11046,7 @@
       </w:pPr>
     </w:lvl>
   </w:abstractNum>
-  <w:abstractNum w:abstractNumId="8" w15:restartNumberingAfterBreak="0">
+  <w:abstractNum w:abstractNumId="9" w15:restartNumberingAfterBreak="0">
     <w:nsid w:val="618E4CED"/>
     <w:multiLevelType w:val="multilevel"/>
     <w:tmpl w:val="B0FEB152"/>
@@ -8955,7 +11195,7 @@
       </w:rPr>
     </w:lvl>
   </w:abstractNum>
-  <w:abstractNum w:abstractNumId="9" w15:restartNumberingAfterBreak="0">
+  <w:abstractNum w:abstractNumId="10" w15:restartNumberingAfterBreak="0">
     <w:nsid w:val="796F5922"/>
     <w:multiLevelType w:val="multilevel"/>
     <w:tmpl w:val="521665D8"/>
@@ -9042,25 +11282,25 @@
     </w:lvl>
   </w:abstractNum>
   <w:num w:numId="1" w16cid:durableId="45954944">
-    <w:abstractNumId w:val="9"/>
+    <w:abstractNumId w:val="10"/>
   </w:num>
   <w:num w:numId="2" w16cid:durableId="1336611188">
-    <w:abstractNumId w:val="6"/>
+    <w:abstractNumId w:val="7"/>
   </w:num>
   <w:num w:numId="3" w16cid:durableId="878204444">
-    <w:abstractNumId w:val="4"/>
+    <w:abstractNumId w:val="5"/>
   </w:num>
   <w:num w:numId="4" w16cid:durableId="2128304382">
-    <w:abstractNumId w:val="7"/>
+    <w:abstractNumId w:val="8"/>
   </w:num>
   <w:num w:numId="5" w16cid:durableId="1012104216">
     <w:abstractNumId w:val="3"/>
   </w:num>
   <w:num w:numId="6" w16cid:durableId="581111554">
-    <w:abstractNumId w:val="8"/>
+    <w:abstractNumId w:val="9"/>
   </w:num>
   <w:num w:numId="7" w16cid:durableId="2091729811">
-    <w:abstractNumId w:val="5"/>
+    <w:abstractNumId w:val="6"/>
   </w:num>
   <w:num w:numId="8" w16cid:durableId="1914583022">
     <w:abstractNumId w:val="0"/>
@@ -9070,6 +11310,9 @@
   </w:num>
   <w:num w:numId="10" w16cid:durableId="1543439983">
     <w:abstractNumId w:val="2"/>
+  </w:num>
+  <w:num w:numId="11" w16cid:durableId="978877232">
+    <w:abstractNumId w:val="4"/>
   </w:num>
 </w:numbering>
 </file>
@@ -9487,7 +11730,7 @@
       <w:keepNext/>
       <w:keepLines/>
       <w:numPr>
-        <w:numId w:val="4"/>
+        <w:numId w:val="11"/>
       </w:numPr>
       <w:spacing w:before="240" w:after="0"/>
       <w:outlineLvl w:val="0"/>
@@ -9514,7 +11757,7 @@
       <w:keepLines/>
       <w:numPr>
         <w:ilvl w:val="1"/>
-        <w:numId w:val="4"/>
+        <w:numId w:val="11"/>
       </w:numPr>
       <w:spacing w:before="40" w:after="0"/>
       <w:outlineLvl w:val="1"/>
@@ -9541,7 +11784,7 @@
       <w:keepLines/>
       <w:numPr>
         <w:ilvl w:val="2"/>
-        <w:numId w:val="4"/>
+        <w:numId w:val="11"/>
       </w:numPr>
       <w:spacing w:before="40" w:after="0"/>
       <w:outlineLvl w:val="2"/>
@@ -9568,7 +11811,7 @@
       <w:keepLines/>
       <w:numPr>
         <w:ilvl w:val="3"/>
-        <w:numId w:val="4"/>
+        <w:numId w:val="11"/>
       </w:numPr>
       <w:spacing w:before="40" w:after="0"/>
       <w:outlineLvl w:val="3"/>
@@ -9595,7 +11838,7 @@
       <w:keepLines/>
       <w:numPr>
         <w:ilvl w:val="4"/>
-        <w:numId w:val="4"/>
+        <w:numId w:val="11"/>
       </w:numPr>
       <w:spacing w:before="40" w:after="0"/>
       <w:outlineLvl w:val="4"/>
@@ -9620,7 +11863,7 @@
       <w:keepLines/>
       <w:numPr>
         <w:ilvl w:val="5"/>
-        <w:numId w:val="4"/>
+        <w:numId w:val="11"/>
       </w:numPr>
       <w:spacing w:before="40" w:after="0"/>
       <w:outlineLvl w:val="5"/>
@@ -9645,7 +11888,7 @@
       <w:keepLines/>
       <w:numPr>
         <w:ilvl w:val="6"/>
-        <w:numId w:val="4"/>
+        <w:numId w:val="11"/>
       </w:numPr>
       <w:spacing w:before="40" w:after="0"/>
       <w:outlineLvl w:val="6"/>
@@ -9672,7 +11915,7 @@
       <w:keepLines/>
       <w:numPr>
         <w:ilvl w:val="7"/>
-        <w:numId w:val="4"/>
+        <w:numId w:val="11"/>
       </w:numPr>
       <w:spacing w:before="40" w:after="0"/>
       <w:outlineLvl w:val="7"/>
@@ -9699,7 +11942,7 @@
       <w:keepLines/>
       <w:numPr>
         <w:ilvl w:val="8"/>
-        <w:numId w:val="4"/>
+        <w:numId w:val="11"/>
       </w:numPr>
       <w:spacing w:before="40" w:after="0"/>
       <w:outlineLvl w:val="8"/>
@@ -9863,6 +12106,58 @@
       <w:szCs w:val="21"/>
     </w:rPr>
   </w:style>
+  <w:style w:type="paragraph" w:styleId="HTMLPreformatted">
+    <w:name w:val="HTML Preformatted"/>
+    <w:basedOn w:val="Normal"/>
+    <w:link w:val="HTMLPreformattedChar"/>
+    <w:uiPriority w:val="99"/>
+    <w:semiHidden/>
+    <w:unhideWhenUsed/>
+    <w:rsid w:val="00145B9E"/>
+    <w:pPr>
+      <w:tabs>
+        <w:tab w:val="left" w:pos="916"/>
+        <w:tab w:val="left" w:pos="1832"/>
+        <w:tab w:val="left" w:pos="2748"/>
+        <w:tab w:val="left" w:pos="3664"/>
+        <w:tab w:val="left" w:pos="4580"/>
+        <w:tab w:val="left" w:pos="5496"/>
+        <w:tab w:val="left" w:pos="6412"/>
+        <w:tab w:val="left" w:pos="7328"/>
+        <w:tab w:val="left" w:pos="8244"/>
+        <w:tab w:val="left" w:pos="9160"/>
+        <w:tab w:val="left" w:pos="10076"/>
+        <w:tab w:val="left" w:pos="10992"/>
+        <w:tab w:val="left" w:pos="11908"/>
+        <w:tab w:val="left" w:pos="12824"/>
+        <w:tab w:val="left" w:pos="13740"/>
+        <w:tab w:val="left" w:pos="14656"/>
+      </w:tabs>
+      <w:spacing w:after="0" w:line="240" w:lineRule="auto"/>
+    </w:pPr>
+    <w:rPr>
+      <w:rFonts w:ascii="Courier New" w:eastAsia="Times New Roman" w:hAnsi="Courier New" w:cs="Courier New"/>
+      <w:kern w:val="0"/>
+      <w:sz w:val="20"/>
+      <w:szCs w:val="20"/>
+      <w14:ligatures w14:val="none"/>
+    </w:rPr>
+  </w:style>
+  <w:style w:type="character" w:customStyle="1" w:styleId="HTMLPreformattedChar">
+    <w:name w:val="HTML Preformatted Char"/>
+    <w:basedOn w:val="DefaultParagraphFont"/>
+    <w:link w:val="HTMLPreformatted"/>
+    <w:uiPriority w:val="99"/>
+    <w:semiHidden/>
+    <w:rsid w:val="00145B9E"/>
+    <w:rPr>
+      <w:rFonts w:ascii="Courier New" w:eastAsia="Times New Roman" w:hAnsi="Courier New" w:cs="Courier New"/>
+      <w:kern w:val="0"/>
+      <w:sz w:val="20"/>
+      <w:szCs w:val="20"/>
+      <w14:ligatures w14:val="none"/>
+    </w:rPr>
+  </w:style>
 </w:styles>
 </file>
 
@@ -9982,7 +12277,7 @@
   <inkml:trace contextRef="#ctx0" brushRef="#br0" timeOffset="2346.99">1402 1068 24575</inkml:trace>
   <inkml:trace contextRef="#ctx0" brushRef="#br0" timeOffset="3206.4">1665 1102 24575,'-5'0'0,"0"1"0,0 0 0,0 1 0,0-1 0,0 1 0,0 0 0,0 0 0,1 0 0,-1 1 0,1-1 0,0 1 0,-1 0 0,1 1 0,0-1 0,1 1 0,-1 0 0,1 0 0,0 0 0,-1 0 0,2 0 0,-1 1 0,1-1 0,-1 1 0,1 0 0,-2 9 0,1-8 0,0 1 0,1 0 0,0 0 0,1 0 0,0 0 0,0 0 0,0 1 0,1-1 0,0 0 0,0 0 0,1 1 0,0-1 0,0 0 0,1 0 0,0 0 0,0 0 0,0 0 0,4 6 0,2-4 0,-1-1 0,1 0 0,1 0 0,-1 0 0,1-1 0,1-1 0,-1 0 0,1 0 0,0-1 0,0 0 0,1 0 0,21 5 0,-14-4 0,0 2 0,-1 0 0,20 12 0,-36-19 0,0-1 0,0 1 0,0 0 0,0 0 0,0-1 0,0 1 0,0 0 0,0 0 0,0 0 0,0 0 0,0 0 0,-1 1 0,1-1 0,0 0 0,-1 0 0,1 0 0,-1 1 0,1-1 0,-1 0 0,0 0 0,1 1 0,-1-1 0,0 0 0,0 1 0,0-1 0,0 0 0,0 1 0,0-1 0,-1 2 0,0 0 0,-1 1 0,0-1 0,1 0 0,-1 1 0,0-1 0,-1 0 0,1 0 0,-1-1 0,1 1 0,-6 4 0,-3 2 0,-1 0 0,-1-1 0,0 0 0,-20 9 0,-33 11-1365,49-20-5461</inkml:trace>
   <inkml:trace contextRef="#ctx0" brushRef="#br0" timeOffset="3813.61">2589 885 24575,'2'29'0,"1"-1"0,1 0 0,2 1 0,0-2 0,2 1 0,1-1 0,2-1 0,0 1 0,2-2 0,0 0 0,2 0 0,1-1 0,1-1 0,1-1 0,23 24 0,-35-40 57,1-1 0,0 1 0,-1-1 0,2-1 0,9 6 0,-14-8-143,-1-1 1,1 0 0,-1 0-1,1 0 1,0-1 0,-1 1-1,1 0 1,0-1 0,0 0-1,-1 0 1,1 0 0,0 0-1,0 0 1,-1 0 0,1-1-1,0 1 1,-1-1 0,1 0-1,5-2 1,10-9-6741</inkml:trace>
-  <inkml:trace contextRef="#ctx0" brushRef="#br0" timeOffset="4468.93">2672 342 24575,'-2'6'0,"-5"4"0,0 6 0,1 4 0,1 3 0,2 4 0,1 0 0,4-5 0,4-5 0,7-7 0,1-7 0,1-7 0,1-3 0,-3-3 0,-3-2 0,0-3 0,-6 2 0,-2 3-8191</inkml:trace>
+  <inkml:trace contextRef="#ctx0" brushRef="#br0" timeOffset="4468.92">2672 342 24575,'-2'6'0,"-5"4"0,0 6 0,1 4 0,1 3 0,2 4 0,1 0 0,4-5 0,4-5 0,7-7 0,1-7 0,1-7 0,1-3 0,-3-3 0,-3-2 0,0-3 0,-6 2 0,-2 3-8191</inkml:trace>
   <inkml:trace contextRef="#ctx0" brushRef="#br0" timeOffset="5263.87">3348 672 24575,'-1'-1'0,"1"0"0,-1 0 0,1 0 0,-1 0 0,1 0 0,-1 0 0,0 0 0,1 1 0,-1-1 0,0 0 0,0 0 0,0 1 0,0-1 0,0 1 0,0-1 0,1 1 0,-1-1 0,0 1 0,-1-1 0,1 1 0,0 0 0,0-1 0,0 1 0,0 0 0,0 0 0,0 0 0,0 0 0,0 0 0,0 0 0,0 0 0,0 1 0,-2-1 0,-36 5 0,27-2 0,0 1 0,0 0 0,1 1 0,-1 1 0,1 0 0,0 0 0,1 1 0,0 0 0,0 1 0,-10 10 0,15-13 0,0-1 0,1 1 0,0 0 0,0 0 0,0 0 0,1 0 0,0 1 0,0-1 0,0 1 0,0 0 0,1 0 0,0 0 0,0 0 0,1 0 0,0 0 0,0 1 0,0-1 0,1 0 0,0 1 0,0-1 0,2 10 0,-1-12 0,1-1 0,-1 1 0,1-1 0,0 1 0,0-1 0,0 0 0,1 0 0,-1 0 0,1 0 0,0 0 0,-1-1 0,1 1 0,1-1 0,4 4 0,52 26 0,-50-28 0,25 11 0,-24-11 0,0 0 0,-1 1 0,1 0 0,-1 0 0,0 1 0,-1 1 0,15 12 0,-23-18 0,1 1 0,-1-1 0,0 1 0,0 0 0,0-1 0,-1 1 0,1 0 0,0 0 0,-1 0 0,1-1 0,-1 1 0,0 0 0,1 0 0,-1 0 0,0 0 0,0 0 0,0 0 0,0 0 0,-1 0 0,1-1 0,0 1 0,-1 0 0,0 0 0,1 0 0,-1 0 0,0-1 0,0 1 0,0 0 0,0-1 0,0 1 0,0-1 0,0 1 0,-1-1 0,1 1 0,0-1 0,-1 0 0,1 0 0,-1 0 0,-2 1 0,-4 5 0,-1-1 0,0 0 0,-1 0 0,1-1 0,-18 6 0,5-3-195,-2-1 0,1-1 0,-1-1 0,0-2 0,0 0 0,-41-1 0,52-2-6631</inkml:trace>
   <inkml:trace contextRef="#ctx0" brushRef="#br0" timeOffset="6418.94">3910 457 24575,'1'29'0,"1"0"0,1-1 0,2 0 0,1 0 0,1 0 0,1-1 0,16 35 0,-17-45 0,2 0 0,0 0 0,0-1 0,2 0 0,0 0 0,1-1 0,0-1 0,1 0 0,1-1 0,0 0 0,29 19 0,-39-29 0,0-1 0,0 0 0,0 0 0,0 0 0,1-1 0,-1 1 0,0-1 0,1 0 0,-1 0 0,1-1 0,-1 1 0,1-1 0,-1 0 0,1 0 0,-1-1 0,1 1 0,6-3 0,-5 1 0,1 0 0,-1-1 0,-1 0 0,1-1 0,0 1 0,-1-1 0,0 0 0,1 0 0,-2-1 0,9-9 0,1-4 0,-1-1 0,-1 0 0,0-1 0,-2 0 0,16-41 0,-15 30 0,-1 0 0,-1 0 0,-2-1 0,-1 0 0,-1-1 0,-1-62 0,-9 74 0,5 21 0,0-1 0,-1 1 0,1 0 0,0 0 0,0 0 0,0 0 0,-1-1 0,1 1 0,0 0 0,0 0 0,-1 0 0,1 0 0,0 0 0,0 0 0,-1 0 0,1 0 0,0 0 0,-1 0 0,1 0 0,0 0 0,0 0 0,-1 0 0,1 0 0,0 0 0,0 0 0,-1 0 0,1 0 0,0 1 0,0-1 0,-1 0 0,1 0 0,0 0 0,0 0 0,-1 0 0,1 1 0,0-1 0,0 0 0,-2 3 0,0-1 0,0 0 0,1 1 0,-1-1 0,1 1 0,-1-1 0,1 1 0,0 0 0,0 0 0,0-1 0,0 4 0,-2 7-114,1-1 1,1 1-1,-1-1 0,2 1 0,0 0 1,0-1-1,1 1 0,1 0 0,0-1 1,1 1-1,6 15 0,-3-16-6712</inkml:trace>
   <inkml:trace contextRef="#ctx0" brushRef="#br0" timeOffset="6914.66">4783 209 24575,'0'3'0,"0"9"0,3 8 0,0 7 0,1 4 0,2 2 0,2 1 0,1 1 0,1 0 0,-1-4 0,-3 0 0,2-7 0,-2-4 0,-1-2 0,-1-3 0,0-2 0,1-5-8191</inkml:trace>
@@ -10221,7 +12516,7 @@
   <inkml:trace contextRef="#ctx0" brushRef="#br0" timeOffset="2978.37">3330 1354 24575,'-8'1'0,"1"0"0,0 1 0,-1-1 0,1 2 0,0-1 0,0 1 0,0 0 0,1 0 0,-1 1 0,1 0 0,0 0 0,-11 10 0,-4 4 0,1 2 0,-18 22 0,22-24 0,2 1 0,0 0 0,1 1 0,1 1 0,1 0 0,1 1 0,0 0 0,2 0 0,1 1 0,1 0 0,0 0 0,2 1 0,1 0 0,1-1 0,1 1 0,2 30 0,-1-49 0,1 1 0,-1-1 0,1 0 0,0 1 0,1-1 0,-1 0 0,1 0 0,0 0 0,0 0 0,1 0 0,-1 0 0,1-1 0,0 1 0,0-1 0,1 0 0,-1 0 0,1 0 0,0 0 0,0-1 0,0 0 0,1 0 0,-1 0 0,1 0 0,0 0 0,-1-1 0,1 0 0,0 0 0,1 0 0,-1-1 0,0 0 0,0 0 0,1 0 0,-1 0 0,0-1 0,11-1 0,-4 1 0,1-1 0,-1 0 0,0-1 0,0-1 0,1 0 0,-1 0 0,-1-2 0,1 1 0,-1-1 0,0-1 0,0 0 0,0 0 0,-1-1 0,0-1 0,10-9 0,15-16 0,-2-1 0,45-61 0,-72 89 0,64-87 0,-4-2 0,-4-4 0,-4-2 0,-5-3 0,65-176 0,-109 252 0,0-1 0,-2 0 0,-1-1 0,-2 1 0,2-41 0,-6 69 0,0-1 0,0 1 0,1 0 0,-1 0 0,0 0 0,0 0 0,0 0 0,0 0 0,-1 0 0,1 0 0,0 0 0,0 0 0,-1 0 0,1 0 0,0 0 0,-1 0 0,1 0 0,-1 0 0,1 0 0,-1 0 0,0 0 0,1 0 0,-1 1 0,0-1 0,0 0 0,1 1 0,-3-2 0,2 2 0,0 0 0,-1 1 0,1-1 0,0 0 0,-1 1 0,1-1 0,0 1 0,-1-1 0,1 1 0,0 0 0,0 0 0,0-1 0,0 1 0,0 0 0,0 0 0,0 0 0,-1 2 0,-40 53 0,23-21 0,2 0 0,2 1 0,1 1 0,1 1 0,-8 48 0,-19 198 0,36-230 0,2 0 0,2 0 0,3 1 0,16 87 0,-15-118 0,2-1 0,1 1 0,1-1 0,1 0 0,0-1 0,2 0 0,1-1 0,0 0 0,2 0 0,0-2 0,2 0 0,28 29 0,-43-47 0,0 0 0,0 0 0,0 0 0,0 0 0,0 0 0,1 0 0,-1 0 0,0 0 0,0-1 0,1 1 0,-1 0 0,1-1 0,-1 1 0,1-1 0,-1 1 0,1-1 0,-1 0 0,1 0 0,-1 0 0,1 0 0,-1 0 0,1 0 0,-1 0 0,1 0 0,-1 0 0,1-1 0,-1 1 0,1-1 0,-1 1 0,0-1 0,1 1 0,-1-1 0,0 0 0,1 0 0,-1 0 0,2-1 0,2-4 0,0 0 0,0 0 0,-1-1 0,0 1 0,0-1 0,3-8 0,4-6 0,33-61 0,-5-1 0,-3-1 0,33-115 0,-71 203 0,-8 26 0,1 1 0,1 0 0,2 0 0,1 1 0,-1 59 0,6-89 0,0-1 0,0 1 0,0 0 0,0-1 0,1 1 0,-1-1 0,0 1 0,1 0 0,0-1 0,-1 1 0,1-1 0,0 0 0,0 1 0,0-1 0,0 0 0,0 1 0,0-1 0,0 0 0,0 0 0,0 0 0,1 0 0,-1 0 0,2 1 0,-2-2 0,0 0 0,0 0 0,0 0 0,-1 0 0,1 0 0,0 0 0,0 0 0,0 0 0,0 0 0,0-1 0,0 1 0,0 0 0,0-1 0,0 1 0,-1-1 0,1 1 0,0-1 0,0 1 0,-1-1 0,1 1 0,0-1 0,0 0 0,-1 1 0,1-1 0,-1 0 0,1 0 0,-1 1 0,1-1 0,-1 0 0,1 0 0,-1 0 0,0 0 0,0 0 0,1 0 0,-1 0 0,0 0 0,0 1 0,0-1 0,0-2 0,4-20-1365,-1 0-5461</inkml:trace>
   <inkml:trace contextRef="#ctx0" brushRef="#br0" timeOffset="3681.74">4220 1288 24575,'3'0'0,"1"-3"0,-1-4 0,-3 3 0,-4 4 0,-2 5 0,-3 5 0,1 3 0,1 0-8191</inkml:trace>
   <inkml:trace contextRef="#ctx0" brushRef="#br0" timeOffset="4507.3">4715 1435 24575,'0'-2'0,"0"1"0,0-1 0,0 0 0,0 1 0,0-1 0,0 0 0,0 0 0,-1 1 0,1-1 0,-1 0 0,1 1 0,-1-1 0,1 1 0,-1-1 0,0 1 0,0-1 0,0 1 0,0-1 0,0 1 0,0 0 0,0 0 0,-1-1 0,1 1 0,0 0 0,-3-1 0,2 1 0,0 1 0,0 0 0,0 0 0,0 0 0,0 0 0,0 0 0,0 0 0,0 0 0,0 0 0,0 1 0,0-1 0,0 1 0,0 0 0,0 0 0,0-1 0,0 1 0,1 0 0,-1 0 0,0 1 0,1-1 0,-3 2 0,-5 5 0,0 1 0,0 0 0,1 1 0,0 0 0,1 0 0,0 0 0,0 1 0,1 0 0,1 1 0,0-1 0,-5 18 0,2-3 0,2 0 0,0 0 0,2 0 0,-2 37 0,6-59 0,-1-1 0,1 0 0,1 1 0,-1-1 0,0 0 0,1 1 0,0-1 0,0 0 0,0 0 0,0 0 0,0 0 0,0 0 0,1 0 0,0 0 0,-1 0 0,1 0 0,0-1 0,0 1 0,1-1 0,2 3 0,0-2 0,-1 0 0,0 0 0,1-1 0,0 0 0,0 0 0,-1 0 0,1-1 0,0 1 0,0-1 0,0 0 0,1-1 0,4 1 0,2-1 0,-1 0 0,1-1 0,-1 0 0,0-1 0,1 0 0,-1-1 0,0 0 0,0-1 0,-1 0 0,1-1 0,15-9 0,-16 6-151,1-1-1,-2 0 0,1-1 0,-1 0 1,0-1-1,-1 0 0,0 0 1,9-20-1,3-6-6674</inkml:trace>
-  <inkml:trace contextRef="#ctx0" brushRef="#br0" timeOffset="5025.77">5161 513 24575,'-5'254'0,"-54"367"0,-2-204 0,65-429 0,0 1 0,0-1 0,1 1 0,0-1 0,9-12 0,6-14 0,13-32-1365,-1-1-5461</inkml:trace>
+  <inkml:trace contextRef="#ctx0" brushRef="#br0" timeOffset="5025.76">5161 513 24575,'-5'254'0,"-54"367"0,-2-204 0,65-429 0,0 1 0,0-1 0,1 1 0,0-1 0,9-12 0,6-14 0,13-32-1365,-1-1-5461</inkml:trace>
   <inkml:trace contextRef="#ctx0" brushRef="#br0" timeOffset="5723.74">5639 610 24575,'-2'10'0,"0"0"0,0-1 0,-1 1 0,0-1 0,0 0 0,-1 0 0,-1 0 0,1-1 0,-7 9 0,0 3 0,-60 97 0,-107 134 0,32-48 0,132-177 0,14-26 0,0 1 0,0-1 0,0 1 0,0-1 0,0 1 0,0-1 0,0 1 0,0-1 0,0 0 0,0 1 0,0-1 0,0 1 0,0-1 0,0 1 0,0-1 0,0 1 0,1-1 0,-1 0 0,0 1 0,0-1 0,0 1 0,1-1 0,-1 0 0,0 1 0,1-1 0,-1 0 0,0 1 0,1 0 0,3-1 0,-1 1 0,0 0 0,1-1 0,-1 0 0,1 0 0,-1 0 0,1 0 0,-1 0 0,1-1 0,-1 0 0,4-1 0,206-27 0,-179 27 0,1 1 0,0 2 0,0 1 0,39 8 0,-64-7 0,1 0 0,-1 0 0,-1 1 0,1 0 0,0 0 0,-1 1 0,0 1 0,0 0 0,-1 0 0,1 0 0,9 11 0,0 2 0,-1 1 0,0 1 0,16 29 0,-31-48 0,-1 0 0,0 0 0,1 0 0,0 0 0,-1-1 0,1 1 0,0 0 0,0-1 0,0 0 0,0 1 0,0-1 0,1 0 0,-1 0 0,0 0 0,0 0 0,1 0 0,-1-1 0,1 1 0,-1-1 0,1 1 0,-1-1 0,1 0 0,-1 0 0,0 0 0,1 0 0,-1-1 0,1 1 0,-1-1 0,1 1 0,-1-1 0,0 0 0,1 0 0,-1 0 0,0 0 0,0 0 0,0-1 0,0 1 0,3-2 0,5-4 0,-1-1 0,1 0 0,-1 0 0,-1 0 0,1-1 0,9-15 0,-2 1-455,-1-2 0,16-34 0,-15 21-6371</inkml:trace>
 </inkml:ink>
 </file>
@@ -10328,7 +12623,7 @@
   <inkml:trace contextRef="#ctx0" brushRef="#br0" timeOffset="8598.54">2740 3134 24575,'-3'4'0,"1"0"0,0 0 0,0 0 0,0 0 0,1 0 0,0 0 0,-1 1 0,1-1 0,1 0 0,-1 1 0,1-1 0,0 1 0,0 5 0,-1-1 0,9-22 0,0-15 0,-7 19 0,2-35 0,-3 42 0,0 0 0,0 0 0,0 0 0,-1 0 0,1 0 0,0 0 0,-1 0 0,1 0 0,-1 0 0,0 0 0,0 0 0,0 0 0,0 0 0,0 0 0,0 1 0,-2-3 0,2 4 0,0-1 0,0 1 0,0 0 0,0 0 0,0-1 0,0 1 0,0 0 0,0 0 0,0 0 0,0 0 0,0 0 0,0 0 0,0 0 0,0 1 0,0-1 0,0 0 0,0 0 0,0 1 0,0-1 0,0 1 0,0-1 0,0 1 0,0-1 0,0 1 0,1 0 0,-1-1 0,0 1 0,0 0 0,0 1 0,-24 24 0,18-16 0,0 0 0,1 1 0,0-1 0,1 1 0,0 1 0,1-1 0,0 0 0,1 1 0,0 0 0,0 0 0,2 0 0,-1 0 0,2 16 0,0-21 0,0 1 0,0 0 0,1-1 0,1 1 0,-1-1 0,1 0 0,1 0 0,-1 1 0,1-1 0,0-1 0,1 1 0,0 0 0,0-1 0,0 0 0,1 0 0,-1 0 0,2 0 0,-1-1 0,0 0 0,1 0 0,0 0 0,8 4 0,-4-3 29,1-1-1,0 0 1,0 0-1,0-1 0,0 0 1,1-1-1,0-1 1,0 1-1,-1-2 1,1 0-1,20-1 1,-24 0-119,0-1 0,0-1 0,0 0 0,-1 0 0,1 0 1,0-1-1,-1 0 0,0-1 0,0 0 0,0 0 1,0 0-1,-1-1 0,1 0 0,-1 0 0,0 0 0,-1-1 1,1 0-1,4-7 0,8-13-6736</inkml:trace>
   <inkml:trace contextRef="#ctx0" brushRef="#br0" timeOffset="9110.71">3614 2590 24575,'0'6'0,"0"12"0,0 13 0,0 19 0,0 22 0,0 16 0,0 14 0,0 4 0,0-4 0,0-11 0,0-16 0,0-18 0,0-15 0,0-24 0,-3-23 0,-1-11-8191</inkml:trace>
   <inkml:trace contextRef="#ctx0" brushRef="#br0" timeOffset="9494.74">3366 3135 24575,'0'-3'0,"9"-3"0,5-4 0,11-9 0,11-6 0,7-5 0,10-5 0,5-9 0,-3 1 0,2-1 0,-1-1 0,-2 1 0,-7 0 0,-6 2 0,-7 2 0,-6 3 0,-9 7-8191</inkml:trace>
-  <inkml:trace contextRef="#ctx0" brushRef="#br0" timeOffset="10317.3">4059 2228 24575,'22'531'0,"-17"-411"0,3 17 0,-8-137 0,0 0 0,0 1 0,0-1 0,0 0 0,0 1 0,0-1 0,0 0 0,0 1 0,0-1 0,0 1 0,0-1 0,0 0 0,0 1 0,0-1 0,0 0 0,0 1 0,1-1 0,-1 0 0,0 1 0,0-1 0,0 0 0,1 1 0,-1-1 0,0 0 0,0 1 0,1-1 0,-1 0 0,0 0 0,1 0 0,-1 1 0,0-1 0,0 0 0,1 0 0,-1 0 0,1 0 0,-1 1 0,0-1 0,1 0 0,-1 0 0,0 0 0,1 0 0,-1 0 0,0 0 0,1 0 0,-1 0 0,1 0 0,-1 0 0,0 0 0,1 0 0,-1 0 0,0-1 0,1 1 0,-1 0 0,0 0 0,1 0 0,-1 0 0,0-1 0,1 1 0,-1 0 0,0 0 0,0-1 0,1 1 0,-1-1 0,20-21 0,-20 21 0,112-172 0,-71 104 0,58-72 0,-96 136 0,1 1 0,0-1 0,0 1 0,0 0 0,0 0 0,9-5 0,-13 9 0,1-1 0,0 1 0,0 0 0,0-1 0,0 1 0,0 0 0,0 0 0,0 0 0,0 0 0,0 0 0,0 0 0,0 0 0,0 0 0,0 0 0,0 1 0,-1-1 0,1 0 0,0 0 0,0 1 0,0-1 0,0 1 0,0-1 0,0 1 0,-1-1 0,1 1 0,0 0 0,-1-1 0,1 1 0,0 0 0,-1-1 0,1 1 0,-1 0 0,1 0 0,-1 0 0,1-1 0,-1 1 0,1 0 0,-1 0 0,0 0 0,0 0 0,1 0 0,-1 0 0,0 0 0,0 0 0,0 1 0,11 38 0,-1 0 0,4 48 0,-11-58 0,2 1 0,1-1 0,2 0 0,0 0 0,22 48 0,-29-76 0,0 1 0,0-1 0,0 1 0,1-1 0,-1 0 0,1 0 0,0 0 0,-1 1 0,1-2 0,0 1 0,0 0 0,0 0 0,1-1 0,-1 1 0,0-1 0,1 1 0,-1-1 0,0 0 0,1 0 0,0 0 0,-1 0 0,1-1 0,2 1 0,-1-1 0,0 0 0,-1-1 0,1 0 0,-1 0 0,1 0 0,-1 0 0,1-1 0,-1 1 0,0-1 0,1 0 0,-1 0 0,0 0 0,0 0 0,4-5 0,6-5 0,-2-1 0,0 0 0,0-1 0,-1 0 0,-1 0 0,8-17 0,9-35-1365,-18 38-5461</inkml:trace>
+  <inkml:trace contextRef="#ctx0" brushRef="#br0" timeOffset="10317.29">4059 2228 24575,'22'531'0,"-17"-411"0,3 17 0,-8-137 0,0 0 0,0 1 0,0-1 0,0 0 0,0 1 0,0-1 0,0 0 0,0 1 0,0-1 0,0 1 0,0-1 0,0 0 0,0 1 0,0-1 0,0 0 0,0 1 0,1-1 0,-1 0 0,0 1 0,0-1 0,0 0 0,1 1 0,-1-1 0,0 0 0,0 1 0,1-1 0,-1 0 0,0 0 0,1 0 0,-1 1 0,0-1 0,0 0 0,1 0 0,-1 0 0,1 0 0,-1 1 0,0-1 0,1 0 0,-1 0 0,0 0 0,1 0 0,-1 0 0,0 0 0,1 0 0,-1 0 0,1 0 0,-1 0 0,0 0 0,1 0 0,-1 0 0,0-1 0,1 1 0,-1 0 0,0 0 0,1 0 0,-1 0 0,0-1 0,1 1 0,-1 0 0,0 0 0,0-1 0,1 1 0,-1-1 0,20-21 0,-20 21 0,112-172 0,-71 104 0,58-72 0,-96 136 0,1 1 0,0-1 0,0 1 0,0 0 0,0 0 0,9-5 0,-13 9 0,1-1 0,0 1 0,0 0 0,0-1 0,0 1 0,0 0 0,0 0 0,0 0 0,0 0 0,0 0 0,0 0 0,0 0 0,0 0 0,0 0 0,0 1 0,-1-1 0,1 0 0,0 0 0,0 1 0,0-1 0,0 1 0,0-1 0,0 1 0,-1-1 0,1 1 0,0 0 0,-1-1 0,1 1 0,0 0 0,-1-1 0,1 1 0,-1 0 0,1 0 0,-1 0 0,1-1 0,-1 1 0,1 0 0,-1 0 0,0 0 0,0 0 0,1 0 0,-1 0 0,0 0 0,0 0 0,0 1 0,11 38 0,-1 0 0,4 48 0,-11-58 0,2 1 0,1-1 0,2 0 0,0 0 0,22 48 0,-29-76 0,0 1 0,0-1 0,0 1 0,1-1 0,-1 0 0,1 0 0,0 0 0,-1 1 0,1-2 0,0 1 0,0 0 0,0 0 0,1-1 0,-1 1 0,0-1 0,1 1 0,-1-1 0,0 0 0,1 0 0,0 0 0,-1 0 0,1-1 0,2 1 0,-1-1 0,0 0 0,-1-1 0,1 0 0,-1 0 0,1 0 0,-1 0 0,1-1 0,-1 1 0,0-1 0,1 0 0,-1 0 0,0 0 0,0 0 0,4-5 0,6-5 0,-2-1 0,0 0 0,0-1 0,-1 0 0,-1 0 0,8-17 0,9-35-1365,-18 38-5461</inkml:trace>
   <inkml:trace contextRef="#ctx0" brushRef="#br0" timeOffset="10747.68">4817 2492 24575,'0'5'0,"0"11"0,0 11 0,0 9 0,0 7 0,0 2 0,0-1 0,0-3 0,3-2 0,0-6 0,1-5 0,2-7 0,2-8 0,1-8 0,-2-6-8191</inkml:trace>
   <inkml:trace contextRef="#ctx0" brushRef="#br0" timeOffset="11088.82">4768 2376 24575</inkml:trace>
   <inkml:trace contextRef="#ctx0" brushRef="#br0" timeOffset="11787.52">5065 2442 24575,'-1'0'0,"-1"0"0,1 1 0,-1-1 0,1 1 0,-1-1 0,1 1 0,-1 0 0,1-1 0,0 1 0,-1 0 0,1 0 0,0 0 0,0 0 0,-1 1 0,1-1 0,0 0 0,0 0 0,0 1 0,1-1 0,-1 0 0,0 1 0,0-1 0,1 1 0,-1-1 0,1 1 0,-1-1 0,1 1 0,0-1 0,-1 1 0,1 0 0,0-1 0,0 1 0,0 1 0,0 3 0,0 0 0,0-1 0,0 1 0,0 0 0,1-1 0,0 1 0,0 0 0,3 6 0,1-3 0,1 0 0,0 0 0,0-1 0,1 0 0,0 0 0,0 0 0,1-1 0,0 0 0,11 7 0,-9-7 0,0 0 0,-1 1 0,-1 1 0,1-1 0,-1 2 0,8 11 0,-14-19 0,-1 0 0,0 0 0,0 0 0,0 0 0,0 0 0,-1 1 0,1-1 0,0 0 0,-1 0 0,0 1 0,1-1 0,-1 0 0,0 1 0,0-1 0,-1 0 0,1 1 0,0-1 0,-1 0 0,1 1 0,-1-1 0,0 0 0,1 0 0,-1 0 0,0 0 0,-1 0 0,1 0 0,0 0 0,-1 0 0,1 0 0,-1 0 0,1-1 0,-1 1 0,0 0 0,1-1 0,-1 0 0,0 1 0,0-1 0,0 0 0,-3 1 0,-11 6 0,0 0 0,0-2 0,-1 0 0,-20 5 0,19-6 0,-28 10-1365,29-8-5461</inkml:trace>

</xml_diff>